<commit_message>
Fixed GUI design part
</commit_message>
<xml_diff>
--- a/DATN.docx
+++ b/DATN.docx
@@ -9401,7 +9401,13 @@
         <w:t>SNMP hoạt động trên tầng ứng dụng của mô hình TCP/IP. Giao thức này sử dụng UDP của tầng dưới để vận chuyển các thông điệp trao đổi giữa agent và manager. Mỗi thông điệp giữa hai bên sẽ được gói gọn trong một UDP datagram và chuyển đi độc lập với nhau. Đây cũng là một đặc điểm cho thấy sự đơn giản của giao thức này</w:t>
       </w:r>
       <w:r>
-        <w:t>, khi SNMP không quan đến việc yêu cầu của mình gửi đi có đến được Agent không</w:t>
+        <w:t>, khi SNMP không quan</w:t>
+      </w:r>
+      <w:r>
+        <w:t xml:space="preserve"> tâm</w:t>
+      </w:r>
+      <w:r>
+        <w:t xml:space="preserve"> đến việc yêu cầu của mình gửi đi có đến được Agent không</w:t>
       </w:r>
       <w:r>
         <w:t>. Ngoài ra, SNMP cơ bản không chấp nhận các thông điệp có kích thước vượt quá 484 bytes từ cả hai phía, nhưng giới hạn này đã được bỏ đi trong một vài phiên bản mở rộng.</w:t>
@@ -28026,12 +28032,7 @@
           </w:tcPr>
           <w:p>
             <w:r>
-              <w:t xml:space="preserve">Phương thức lấy giá trị trong một dòng từ ipNetToMediaTable và lưu vào trường </w:t>
-            </w:r>
-            <w:bookmarkStart w:id="68" w:name="_GoBack"/>
-            <w:bookmarkEnd w:id="68"/>
-            <w:r>
-              <w:t>thuộc tính</w:t>
+              <w:t>Phương thức lấy giá trị trong một dòng từ ipNetToMediaTable và lưu vào trường thuộc tính</w:t>
             </w:r>
           </w:p>
         </w:tc>
@@ -28042,24 +28043,27 @@
       <w:pPr>
         <w:pStyle w:val="Heading2"/>
       </w:pPr>
-      <w:bookmarkStart w:id="69" w:name="_Toc28004716"/>
+      <w:bookmarkStart w:id="68" w:name="_Toc28004716"/>
       <w:r>
         <w:t>Thiết kế giao diện</w:t>
       </w:r>
-      <w:bookmarkEnd w:id="69"/>
+      <w:bookmarkEnd w:id="68"/>
     </w:p>
     <w:p>
       <w:pPr>
         <w:ind w:firstLine="567"/>
       </w:pPr>
       <w:r>
-        <w:t xml:space="preserve">Giao diện cơ bản đầu tiên là  giao diện </w:t>
+        <w:t xml:space="preserve">Giao diện cơ bản đầu tiên là giao diện </w:t>
       </w:r>
       <w:r>
         <w:t xml:space="preserve">thông tin </w:t>
       </w:r>
       <w:r>
         <w:t>các thiết bị đang được quản lý trong hệ thống.</w:t>
+      </w:r>
+      <w:r>
+        <w:t xml:space="preserve"> Thiết kế của giao diện này như sau.</w:t>
       </w:r>
     </w:p>
     <w:p>
@@ -28073,10 +28077,10 @@
         </w:rPr>
         <w:lastRenderedPageBreak/>
         <w:drawing>
-          <wp:inline distT="0" distB="0" distL="0" distR="0" wp14:anchorId="29E275FC" wp14:editId="48CF8527">
-            <wp:extent cx="4526280" cy="2910840"/>
-            <wp:effectExtent l="0" t="0" r="7620" b="3810"/>
-            <wp:docPr id="8" name="Picture 8" descr="A screenshot of a computer&#10;&#10;Description automatically generated"/>
+          <wp:inline distT="0" distB="0" distL="0" distR="0" wp14:anchorId="74CB6745" wp14:editId="2048A9AD">
+            <wp:extent cx="4765963" cy="3800329"/>
+            <wp:effectExtent l="0" t="0" r="0" b="0"/>
+            <wp:docPr id="5" name="Picture 5" descr="A screenshot of a cell phone&#10;&#10;Description automatically generated"/>
             <wp:cNvGraphicFramePr>
               <a:graphicFrameLocks xmlns:a="http://schemas.openxmlformats.org/drawingml/2006/main" noChangeAspect="1"/>
             </wp:cNvGraphicFramePr>
@@ -28084,36 +28088,29 @@
               <a:graphicData uri="http://schemas.openxmlformats.org/drawingml/2006/picture">
                 <pic:pic xmlns:pic="http://schemas.openxmlformats.org/drawingml/2006/picture">
                   <pic:nvPicPr>
-                    <pic:cNvPr id="8" name="device info.png"/>
+                    <pic:cNvPr id="5" name="DeviceInfoGUI.jpg"/>
                     <pic:cNvPicPr/>
                   </pic:nvPicPr>
-                  <pic:blipFill rotWithShape="1">
-                    <a:blip r:embed="rId36" cstate="print">
+                  <pic:blipFill>
+                    <a:blip r:embed="rId36">
                       <a:extLst>
                         <a:ext uri="{28A0092B-C50C-407E-A947-70E740481C1C}">
                           <a14:useLocalDpi xmlns:a14="http://schemas.microsoft.com/office/drawing/2010/main" val="0"/>
                         </a:ext>
                       </a:extLst>
                     </a:blip>
-                    <a:srcRect l="13263" t="2258" r="2917" b="1923"/>
-                    <a:stretch/>
+                    <a:stretch>
+                      <a:fillRect/>
+                    </a:stretch>
                   </pic:blipFill>
-                  <pic:spPr bwMode="auto">
+                  <pic:spPr>
                     <a:xfrm>
                       <a:off x="0" y="0"/>
-                      <a:ext cx="4526280" cy="2910840"/>
+                      <a:ext cx="4783351" cy="3814194"/>
                     </a:xfrm>
                     <a:prstGeom prst="rect">
                       <a:avLst/>
                     </a:prstGeom>
-                    <a:ln>
-                      <a:noFill/>
-                    </a:ln>
-                    <a:extLst>
-                      <a:ext uri="{53640926-AAD7-44D8-BBD7-CCE9431645EC}">
-                        <a14:shadowObscured xmlns:a14="http://schemas.microsoft.com/office/drawing/2010/main"/>
-                      </a:ext>
-                    </a:extLst>
                   </pic:spPr>
                 </pic:pic>
               </a:graphicData>
@@ -28126,7 +28123,7 @@
       <w:pPr>
         <w:pStyle w:val="Caption"/>
       </w:pPr>
-      <w:bookmarkStart w:id="70" w:name="_Toc27930132"/>
+      <w:bookmarkStart w:id="69" w:name="_Toc27930132"/>
       <w:r>
         <w:t xml:space="preserve">Hình </w:t>
       </w:r>
@@ -28152,22 +28149,769 @@
       <w:r>
         <w:t>: Giao diện thông tin cơ bản của một thiết bị</w:t>
       </w:r>
-      <w:bookmarkEnd w:id="70"/>
+      <w:bookmarkEnd w:id="69"/>
     </w:p>
     <w:p>
       <w:pPr>
         <w:ind w:firstLine="720"/>
       </w:pPr>
       <w:r>
-        <w:t>Thanh bên trên là thanh menu chính của chương trình với các nút cho phép người dùng chuyển giữa các giao diện chính cơ bản như giao diện các thiết bị, giao diện các template và giao diện danh sách các thông điệp Notification. Phía bên phải màn hình là danh sách các thiết bị đã được đưa vào bên trong hệ thống, cùng với trạng thái hoạt động hiện tại của SNMP Agent trên thiết bị. Khi kích chọn vào một trong các thiết bị, danh sách tên các giao diện mạng của thiết bị này sẽ xuất hiện cùng với trạng thái hoạt động. Với cả thiết bị và giao diện mạng, trạng thái đang hoạt động sẽ được biểu diễn bởi hình tròn màu xanh còn không thì màu đỏ. Bên dưới danh sách các thiết bị là nút để mở ra giao diện hộp thoại chọn file chứa thông tin các thiết bị mà người dùng muốn đưa vào hệ thống để quản lý. Ngoài ra, khi người dùng chọn một thiết bị, các thông tin cơ bản của thiết bị này sẽ được hiển thị ở phía bên phải của danh sách. Trên giao diện này, người dùng có thể kích vào các nút đỏ để mở ra giao diện thông tin tài nguyên của thiết bị, giao diện thống kê dữ liệu hoạt động và hộp thoại để lựa chọn template cho truy vấn. Bên phải giao diện là các nút xanh dùng trong quá trình lưu lại thông tin cơ bản khi người dùng thay đổi các trường thông tin đang hiển thị.</w:t>
-      </w:r>
-    </w:p>
+        <w:t>Giao diện</w:t>
+      </w:r>
+      <w:r>
+        <w:t xml:space="preserve"> đang xét gồm</w:t>
+      </w:r>
+      <w:r>
+        <w:t xml:space="preserve"> 3 thành phần chính là thanh menu của chương trình ở phía t</w:t>
+      </w:r>
+      <w:r>
+        <w:t>rên cùng</w:t>
+      </w:r>
+      <w:r>
+        <w:t xml:space="preserve">, panel chứa danh sách </w:t>
+      </w:r>
+      <w:r>
+        <w:t xml:space="preserve">các </w:t>
+      </w:r>
+      <w:r>
+        <w:t>thiết bị</w:t>
+      </w:r>
+      <w:r>
+        <w:t xml:space="preserve"> ở bên trái và</w:t>
+      </w:r>
+      <w:r>
+        <w:t xml:space="preserve"> panel hiển thị thông tin</w:t>
+      </w:r>
+      <w:r>
+        <w:t xml:space="preserve"> cơ bản</w:t>
+      </w:r>
+      <w:r>
+        <w:t xml:space="preserve"> của </w:t>
+      </w:r>
+      <w:r>
+        <w:t xml:space="preserve">một </w:t>
+      </w:r>
+      <w:r>
+        <w:t>thiết bị</w:t>
+      </w:r>
+      <w:r>
+        <w:t xml:space="preserve"> được chọn ở bên phải</w:t>
+      </w:r>
+      <w:r>
+        <w:t>.</w:t>
+      </w:r>
+      <w:r>
+        <w:t xml:space="preserve"> Các thành phần giao diện con trên giao diện đang xét được mô tả theo bảng sau.</w:t>
+      </w:r>
+    </w:p>
+    <w:tbl>
+      <w:tblPr>
+        <w:tblStyle w:val="TableGrid"/>
+        <w:tblW w:w="0" w:type="auto"/>
+        <w:tblLook w:val="04A0" w:firstRow="1" w:lastRow="0" w:firstColumn="1" w:lastColumn="0" w:noHBand="0" w:noVBand="1"/>
+      </w:tblPr>
+      <w:tblGrid>
+        <w:gridCol w:w="3618"/>
+        <w:gridCol w:w="5102"/>
+      </w:tblGrid>
+      <w:tr>
+        <w:tc>
+          <w:tcPr>
+            <w:tcW w:w="3618" w:type="dxa"/>
+          </w:tcPr>
+          <w:p>
+            <w:r>
+              <w:t>Tên đối tượng giao diện</w:t>
+            </w:r>
+          </w:p>
+        </w:tc>
+        <w:tc>
+          <w:tcPr>
+            <w:tcW w:w="5102" w:type="dxa"/>
+          </w:tcPr>
+          <w:p>
+            <w:r>
+              <w:t>Ý nghĩa</w:t>
+            </w:r>
+          </w:p>
+        </w:tc>
+      </w:tr>
+      <w:tr>
+        <w:tc>
+          <w:tcPr>
+            <w:tcW w:w="3618" w:type="dxa"/>
+          </w:tcPr>
+          <w:p>
+            <w:pPr>
+              <w:jc w:val="left"/>
+            </w:pPr>
+            <w:r>
+              <w:t>Mitem1</w:t>
+            </w:r>
+          </w:p>
+        </w:tc>
+        <w:tc>
+          <w:tcPr>
+            <w:tcW w:w="5102" w:type="dxa"/>
+          </w:tcPr>
+          <w:p>
+            <w:pPr>
+              <w:jc w:val="left"/>
+            </w:pPr>
+            <w:r>
+              <w:t>Nút trên menu chính để mở giao diện chứa danh sách các thiết bị</w:t>
+            </w:r>
+          </w:p>
+        </w:tc>
+      </w:tr>
+      <w:tr>
+        <w:tc>
+          <w:tcPr>
+            <w:tcW w:w="3618" w:type="dxa"/>
+          </w:tcPr>
+          <w:p>
+            <w:pPr>
+              <w:jc w:val="left"/>
+            </w:pPr>
+            <w:r>
+              <w:t>Mitem2</w:t>
+            </w:r>
+          </w:p>
+        </w:tc>
+        <w:tc>
+          <w:tcPr>
+            <w:tcW w:w="5102" w:type="dxa"/>
+          </w:tcPr>
+          <w:p>
+            <w:pPr>
+              <w:jc w:val="left"/>
+            </w:pPr>
+            <w:r>
+              <w:t>Nút trên menu chính để mở giao diện chứa danh sách các template</w:t>
+            </w:r>
+          </w:p>
+        </w:tc>
+      </w:tr>
+      <w:tr>
+        <w:tc>
+          <w:tcPr>
+            <w:tcW w:w="3618" w:type="dxa"/>
+          </w:tcPr>
+          <w:p>
+            <w:pPr>
+              <w:jc w:val="left"/>
+            </w:pPr>
+            <w:r>
+              <w:t>Mitem3</w:t>
+            </w:r>
+          </w:p>
+        </w:tc>
+        <w:tc>
+          <w:tcPr>
+            <w:tcW w:w="5102" w:type="dxa"/>
+          </w:tcPr>
+          <w:p>
+            <w:pPr>
+              <w:jc w:val="left"/>
+            </w:pPr>
+            <w:r>
+              <w:t>Nút trên menu chính để mở giao diện chứa danh sách các thông điệp Notification</w:t>
+            </w:r>
+          </w:p>
+        </w:tc>
+      </w:tr>
+      <w:tr>
+        <w:tc>
+          <w:tcPr>
+            <w:tcW w:w="3618" w:type="dxa"/>
+          </w:tcPr>
+          <w:p>
+            <w:pPr>
+              <w:jc w:val="left"/>
+            </w:pPr>
+            <w:r>
+              <w:t>tfieldSearch</w:t>
+            </w:r>
+          </w:p>
+        </w:tc>
+        <w:tc>
+          <w:tcPr>
+            <w:tcW w:w="5102" w:type="dxa"/>
+          </w:tcPr>
+          <w:p>
+            <w:pPr>
+              <w:jc w:val="left"/>
+            </w:pPr>
+            <w:r>
+              <w:t>Ô điền tìm thiết bị trong danh sách</w:t>
+            </w:r>
+          </w:p>
+        </w:tc>
+      </w:tr>
+      <w:tr>
+        <w:tc>
+          <w:tcPr>
+            <w:tcW w:w="3618" w:type="dxa"/>
+          </w:tcPr>
+          <w:p>
+            <w:pPr>
+              <w:jc w:val="left"/>
+            </w:pPr>
+            <w:r>
+              <w:t>panelDeviceList</w:t>
+            </w:r>
+          </w:p>
+        </w:tc>
+        <w:tc>
+          <w:tcPr>
+            <w:tcW w:w="5102" w:type="dxa"/>
+          </w:tcPr>
+          <w:p>
+            <w:pPr>
+              <w:jc w:val="left"/>
+            </w:pPr>
+            <w:r>
+              <w:t>Danh sách các thiết bị được quản lý</w:t>
+            </w:r>
+          </w:p>
+        </w:tc>
+      </w:tr>
+      <w:tr>
+        <w:tc>
+          <w:tcPr>
+            <w:tcW w:w="3618" w:type="dxa"/>
+          </w:tcPr>
+          <w:p>
+            <w:pPr>
+              <w:jc w:val="left"/>
+            </w:pPr>
+            <w:r>
+              <w:t>l</w:t>
+            </w:r>
+            <w:r>
+              <w:t>abelDevice1</w:t>
+            </w:r>
+            <w:r>
+              <w:t>, labelDevice2, labelDevice3, …</w:t>
+            </w:r>
+          </w:p>
+        </w:tc>
+        <w:tc>
+          <w:tcPr>
+            <w:tcW w:w="5102" w:type="dxa"/>
+          </w:tcPr>
+          <w:p>
+            <w:pPr>
+              <w:jc w:val="left"/>
+            </w:pPr>
+            <w:r>
+              <w:t>Nhãn biểu diễn thiết bị được quản lý trong danh sách</w:t>
+            </w:r>
+          </w:p>
+        </w:tc>
+      </w:tr>
+      <w:tr>
+        <w:tc>
+          <w:tcPr>
+            <w:tcW w:w="3618" w:type="dxa"/>
+          </w:tcPr>
+          <w:p>
+            <w:pPr>
+              <w:jc w:val="left"/>
+            </w:pPr>
+            <w:r>
+              <w:t>labelInterface1, labelInterface2, labelInterface3</w:t>
+            </w:r>
+          </w:p>
+        </w:tc>
+        <w:tc>
+          <w:tcPr>
+            <w:tcW w:w="5102" w:type="dxa"/>
+          </w:tcPr>
+          <w:p>
+            <w:pPr>
+              <w:jc w:val="left"/>
+            </w:pPr>
+            <w:r>
+              <w:t>Nhãn biểu diễn giao diện mạng của thiết bị được chọn, trong ví dụ là thiết bị ứng với labelDevice2</w:t>
+            </w:r>
+          </w:p>
+        </w:tc>
+      </w:tr>
+      <w:tr>
+        <w:tc>
+          <w:tcPr>
+            <w:tcW w:w="3618" w:type="dxa"/>
+          </w:tcPr>
+          <w:p>
+            <w:pPr>
+              <w:jc w:val="left"/>
+            </w:pPr>
+            <w:r>
+              <w:t>buttonImport</w:t>
+            </w:r>
+          </w:p>
+        </w:tc>
+        <w:tc>
+          <w:tcPr>
+            <w:tcW w:w="5102" w:type="dxa"/>
+          </w:tcPr>
+          <w:p>
+            <w:pPr>
+              <w:jc w:val="left"/>
+            </w:pPr>
+            <w:r>
+              <w:t>Nút để mở giao diện chọn file nhập thiết bị</w:t>
+            </w:r>
+          </w:p>
+        </w:tc>
+      </w:tr>
+      <w:tr>
+        <w:tc>
+          <w:tcPr>
+            <w:tcW w:w="3618" w:type="dxa"/>
+          </w:tcPr>
+          <w:p>
+            <w:pPr>
+              <w:jc w:val="left"/>
+            </w:pPr>
+            <w:r>
+              <w:t>tfieldLabel</w:t>
+            </w:r>
+          </w:p>
+        </w:tc>
+        <w:tc>
+          <w:tcPr>
+            <w:tcW w:w="5102" w:type="dxa"/>
+          </w:tcPr>
+          <w:p>
+            <w:pPr>
+              <w:jc w:val="left"/>
+            </w:pPr>
+            <w:r>
+              <w:t>Ô text chứa nhãn thiết bị</w:t>
+            </w:r>
+          </w:p>
+        </w:tc>
+      </w:tr>
+      <w:tr>
+        <w:tc>
+          <w:tcPr>
+            <w:tcW w:w="3618" w:type="dxa"/>
+          </w:tcPr>
+          <w:p>
+            <w:pPr>
+              <w:jc w:val="left"/>
+            </w:pPr>
+            <w:r>
+              <w:t>tfieldName</w:t>
+            </w:r>
+          </w:p>
+        </w:tc>
+        <w:tc>
+          <w:tcPr>
+            <w:tcW w:w="5102" w:type="dxa"/>
+          </w:tcPr>
+          <w:p>
+            <w:pPr>
+              <w:jc w:val="left"/>
+            </w:pPr>
+            <w:r>
+              <w:t>Ô text chứa tên thiết bị</w:t>
+            </w:r>
+          </w:p>
+        </w:tc>
+      </w:tr>
+      <w:tr>
+        <w:tc>
+          <w:tcPr>
+            <w:tcW w:w="3618" w:type="dxa"/>
+          </w:tcPr>
+          <w:p>
+            <w:pPr>
+              <w:jc w:val="left"/>
+            </w:pPr>
+            <w:r>
+              <w:t>cboxType</w:t>
+            </w:r>
+          </w:p>
+        </w:tc>
+        <w:tc>
+          <w:tcPr>
+            <w:tcW w:w="5102" w:type="dxa"/>
+          </w:tcPr>
+          <w:p>
+            <w:pPr>
+              <w:jc w:val="left"/>
+            </w:pPr>
+            <w:r>
+              <w:t>Ô box chọn loại thiết bị</w:t>
+            </w:r>
+          </w:p>
+        </w:tc>
+      </w:tr>
+      <w:tr>
+        <w:tc>
+          <w:tcPr>
+            <w:tcW w:w="3618" w:type="dxa"/>
+          </w:tcPr>
+          <w:p>
+            <w:pPr>
+              <w:jc w:val="left"/>
+            </w:pPr>
+            <w:r>
+              <w:t>tfieldLocation</w:t>
+            </w:r>
+          </w:p>
+        </w:tc>
+        <w:tc>
+          <w:tcPr>
+            <w:tcW w:w="5102" w:type="dxa"/>
+          </w:tcPr>
+          <w:p>
+            <w:pPr>
+              <w:jc w:val="left"/>
+            </w:pPr>
+            <w:r>
+              <w:t>Ô text hiển thị thông tin vị trí của thiết bị</w:t>
+            </w:r>
+          </w:p>
+        </w:tc>
+      </w:tr>
+      <w:tr>
+        <w:tc>
+          <w:tcPr>
+            <w:tcW w:w="3618" w:type="dxa"/>
+          </w:tcPr>
+          <w:p>
+            <w:pPr>
+              <w:jc w:val="left"/>
+            </w:pPr>
+            <w:r>
+              <w:lastRenderedPageBreak/>
+              <w:t>tareaDescription</w:t>
+            </w:r>
+          </w:p>
+        </w:tc>
+        <w:tc>
+          <w:tcPr>
+            <w:tcW w:w="5102" w:type="dxa"/>
+          </w:tcPr>
+          <w:p>
+            <w:pPr>
+              <w:jc w:val="left"/>
+            </w:pPr>
+            <w:r>
+              <w:t>Ô text hiển thị thông tin mô tả hệ thống của thiết bị</w:t>
+            </w:r>
+          </w:p>
+        </w:tc>
+      </w:tr>
+      <w:tr>
+        <w:tc>
+          <w:tcPr>
+            <w:tcW w:w="3618" w:type="dxa"/>
+          </w:tcPr>
+          <w:p>
+            <w:pPr>
+              <w:jc w:val="left"/>
+            </w:pPr>
+            <w:r>
+              <w:t>labelLastAccess</w:t>
+            </w:r>
+          </w:p>
+        </w:tc>
+        <w:tc>
+          <w:tcPr>
+            <w:tcW w:w="5102" w:type="dxa"/>
+          </w:tcPr>
+          <w:p>
+            <w:pPr>
+              <w:jc w:val="left"/>
+            </w:pPr>
+            <w:r>
+              <w:t>Nhãn hiển thị thời gian cuối cùng thiết bị trả lời truy vấn</w:t>
+            </w:r>
+          </w:p>
+        </w:tc>
+      </w:tr>
+      <w:tr>
+        <w:tc>
+          <w:tcPr>
+            <w:tcW w:w="3618" w:type="dxa"/>
+          </w:tcPr>
+          <w:p>
+            <w:pPr>
+              <w:jc w:val="left"/>
+            </w:pPr>
+            <w:r>
+              <w:t>cboxSnmpVersion</w:t>
+            </w:r>
+          </w:p>
+        </w:tc>
+        <w:tc>
+          <w:tcPr>
+            <w:tcW w:w="5102" w:type="dxa"/>
+          </w:tcPr>
+          <w:p>
+            <w:pPr>
+              <w:jc w:val="left"/>
+            </w:pPr>
+            <w:r>
+              <w:t>Ô box biểu hiện SNMP version của thiết bị</w:t>
+            </w:r>
+          </w:p>
+        </w:tc>
+      </w:tr>
+      <w:tr>
+        <w:tc>
+          <w:tcPr>
+            <w:tcW w:w="3618" w:type="dxa"/>
+          </w:tcPr>
+          <w:p>
+            <w:pPr>
+              <w:jc w:val="left"/>
+            </w:pPr>
+            <w:r>
+              <w:t>tfieldIpAddress</w:t>
+            </w:r>
+          </w:p>
+        </w:tc>
+        <w:tc>
+          <w:tcPr>
+            <w:tcW w:w="5102" w:type="dxa"/>
+          </w:tcPr>
+          <w:p>
+            <w:pPr>
+              <w:jc w:val="left"/>
+            </w:pPr>
+            <w:r>
+              <w:t>Ô text nhập địa chỉ IP của giao diện SNMP</w:t>
+            </w:r>
+          </w:p>
+        </w:tc>
+      </w:tr>
+      <w:tr>
+        <w:tc>
+          <w:tcPr>
+            <w:tcW w:w="3618" w:type="dxa"/>
+          </w:tcPr>
+          <w:p>
+            <w:pPr>
+              <w:jc w:val="left"/>
+            </w:pPr>
+            <w:r>
+              <w:t>tfieldPort</w:t>
+            </w:r>
+          </w:p>
+        </w:tc>
+        <w:tc>
+          <w:tcPr>
+            <w:tcW w:w="5102" w:type="dxa"/>
+          </w:tcPr>
+          <w:p>
+            <w:pPr>
+              <w:jc w:val="left"/>
+            </w:pPr>
+            <w:r>
+              <w:t xml:space="preserve">Ô text nhập số cổng của giao diện SNMP </w:t>
+            </w:r>
+          </w:p>
+        </w:tc>
+      </w:tr>
+      <w:tr>
+        <w:tc>
+          <w:tcPr>
+            <w:tcW w:w="3618" w:type="dxa"/>
+          </w:tcPr>
+          <w:p>
+            <w:pPr>
+              <w:jc w:val="left"/>
+            </w:pPr>
+            <w:r>
+              <w:t>tfieldCommunity</w:t>
+            </w:r>
+          </w:p>
+        </w:tc>
+        <w:tc>
+          <w:tcPr>
+            <w:tcW w:w="5102" w:type="dxa"/>
+          </w:tcPr>
+          <w:p>
+            <w:pPr>
+              <w:jc w:val="left"/>
+            </w:pPr>
+            <w:r>
+              <w:t>Ô text nhập community cho giao diện SNMP</w:t>
+            </w:r>
+          </w:p>
+        </w:tc>
+      </w:tr>
+      <w:tr>
+        <w:tc>
+          <w:tcPr>
+            <w:tcW w:w="3618" w:type="dxa"/>
+          </w:tcPr>
+          <w:p>
+            <w:pPr>
+              <w:jc w:val="left"/>
+            </w:pPr>
+            <w:r>
+              <w:t>buttonResources</w:t>
+            </w:r>
+          </w:p>
+        </w:tc>
+        <w:tc>
+          <w:tcPr>
+            <w:tcW w:w="5102" w:type="dxa"/>
+          </w:tcPr>
+          <w:p>
+            <w:pPr>
+              <w:jc w:val="left"/>
+            </w:pPr>
+            <w:r>
+              <w:t>Nút mở giao diện hiển thị tình trạng sử dụng tài nguyên trên thiết bị</w:t>
+            </w:r>
+          </w:p>
+        </w:tc>
+      </w:tr>
+      <w:tr>
+        <w:tc>
+          <w:tcPr>
+            <w:tcW w:w="3618" w:type="dxa"/>
+          </w:tcPr>
+          <w:p>
+            <w:pPr>
+              <w:jc w:val="left"/>
+            </w:pPr>
+            <w:r>
+              <w:t>buttonStatistics</w:t>
+            </w:r>
+          </w:p>
+        </w:tc>
+        <w:tc>
+          <w:tcPr>
+            <w:tcW w:w="5102" w:type="dxa"/>
+          </w:tcPr>
+          <w:p>
+            <w:pPr>
+              <w:jc w:val="left"/>
+            </w:pPr>
+            <w:r>
+              <w:t xml:space="preserve">Nút mở giao diện hiển thị các biểu đồ thống kê </w:t>
+            </w:r>
+            <w:r>
+              <w:t xml:space="preserve">dữ liệu thu được từ </w:t>
+            </w:r>
+            <w:r>
+              <w:t>thiết bị</w:t>
+            </w:r>
+          </w:p>
+        </w:tc>
+      </w:tr>
+      <w:tr>
+        <w:tc>
+          <w:tcPr>
+            <w:tcW w:w="3618" w:type="dxa"/>
+          </w:tcPr>
+          <w:p>
+            <w:pPr>
+              <w:jc w:val="left"/>
+            </w:pPr>
+            <w:r>
+              <w:t>buttonQuery</w:t>
+            </w:r>
+          </w:p>
+        </w:tc>
+        <w:tc>
+          <w:tcPr>
+            <w:tcW w:w="5102" w:type="dxa"/>
+          </w:tcPr>
+          <w:p>
+            <w:pPr>
+              <w:jc w:val="left"/>
+            </w:pPr>
+            <w:r>
+              <w:t>Nút mở giao diện chọn template để truy vấn</w:t>
+            </w:r>
+          </w:p>
+        </w:tc>
+      </w:tr>
+      <w:tr>
+        <w:tc>
+          <w:tcPr>
+            <w:tcW w:w="3618" w:type="dxa"/>
+          </w:tcPr>
+          <w:p>
+            <w:pPr>
+              <w:jc w:val="left"/>
+            </w:pPr>
+            <w:r>
+              <w:t>buttonSave</w:t>
+            </w:r>
+          </w:p>
+        </w:tc>
+        <w:tc>
+          <w:tcPr>
+            <w:tcW w:w="5102" w:type="dxa"/>
+          </w:tcPr>
+          <w:p>
+            <w:pPr>
+              <w:jc w:val="left"/>
+            </w:pPr>
+            <w:r>
+              <w:t>Nút lưu lại thông tin thiết bị được thay đổi</w:t>
+            </w:r>
+          </w:p>
+        </w:tc>
+      </w:tr>
+      <w:tr>
+        <w:tc>
+          <w:tcPr>
+            <w:tcW w:w="3618" w:type="dxa"/>
+          </w:tcPr>
+          <w:p>
+            <w:pPr>
+              <w:jc w:val="left"/>
+            </w:pPr>
+            <w:r>
+              <w:t>buttonCancel</w:t>
+            </w:r>
+          </w:p>
+        </w:tc>
+        <w:tc>
+          <w:tcPr>
+            <w:tcW w:w="5102" w:type="dxa"/>
+          </w:tcPr>
+          <w:p>
+            <w:pPr>
+              <w:jc w:val="left"/>
+            </w:pPr>
+            <w:r>
+              <w:t>Nút hủy bỏ việc thay đổi thông tin thiết bị</w:t>
+            </w:r>
+          </w:p>
+        </w:tc>
+      </w:tr>
+    </w:tbl>
     <w:p>
       <w:pPr>
         <w:ind w:firstLine="720"/>
       </w:pPr>
       <w:r>
-        <w:t>Tiếp đến là giao diện cho phép người quan sát các thông tin tài nguyên trên thiết bị. Người dùng có thể mở giao diện này thông qua nút Resources trên giao diện thông tin cơ bản.</w:t>
+        <w:t xml:space="preserve">Giao diện đầu tiên có thể mở từ giao diện thông tin cơ bản của thiết bị là </w:t>
+      </w:r>
+      <w:r>
+        <w:t xml:space="preserve"> giao diện cho phép người </w:t>
+      </w:r>
+      <w:r>
+        <w:t xml:space="preserve">dùng </w:t>
+      </w:r>
+      <w:r>
+        <w:t xml:space="preserve">quan sát các thông tin tài nguyên trên thiết bị. </w:t>
+      </w:r>
+      <w:r>
+        <w:t>Giao diện này có thiết kế như sau.</w:t>
       </w:r>
     </w:p>
     <w:p>
@@ -28179,12 +28923,11 @@
         <w:rPr>
           <w:noProof/>
         </w:rPr>
-        <w:lastRenderedPageBreak/>
         <w:drawing>
-          <wp:inline distT="0" distB="0" distL="0" distR="0" wp14:anchorId="3B4D7963" wp14:editId="13B1716B">
-            <wp:extent cx="4511040" cy="2887980"/>
-            <wp:effectExtent l="0" t="0" r="3810" b="7620"/>
-            <wp:docPr id="48" name="Picture 48" descr="A screenshot of a computer&#10;&#10;Description automatically generated"/>
+          <wp:inline distT="0" distB="0" distL="0" distR="0" wp14:anchorId="5F1702D6" wp14:editId="4421E5EA">
+            <wp:extent cx="4862945" cy="3930842"/>
+            <wp:effectExtent l="0" t="0" r="0" b="0"/>
+            <wp:docPr id="13" name="Picture 13" descr="A screenshot of a cell phone&#10;&#10;Description automatically generated"/>
             <wp:cNvGraphicFramePr>
               <a:graphicFrameLocks xmlns:a="http://schemas.openxmlformats.org/drawingml/2006/main" noChangeAspect="1"/>
             </wp:cNvGraphicFramePr>
@@ -28192,36 +28935,29 @@
               <a:graphicData uri="http://schemas.openxmlformats.org/drawingml/2006/picture">
                 <pic:pic xmlns:pic="http://schemas.openxmlformats.org/drawingml/2006/picture">
                   <pic:nvPicPr>
-                    <pic:cNvPr id="48" name="resources.png"/>
+                    <pic:cNvPr id="13" name="DeviceResourcesGUI.jpg"/>
                     <pic:cNvPicPr/>
                   </pic:nvPicPr>
-                  <pic:blipFill rotWithShape="1">
-                    <a:blip r:embed="rId37" cstate="print">
+                  <pic:blipFill>
+                    <a:blip r:embed="rId37">
                       <a:extLst>
                         <a:ext uri="{28A0092B-C50C-407E-A947-70E740481C1C}">
                           <a14:useLocalDpi xmlns:a14="http://schemas.microsoft.com/office/drawing/2010/main" val="0"/>
                         </a:ext>
                       </a:extLst>
                     </a:blip>
-                    <a:srcRect l="13405" t="2257" r="3057" b="2676"/>
-                    <a:stretch/>
+                    <a:stretch>
+                      <a:fillRect/>
+                    </a:stretch>
                   </pic:blipFill>
-                  <pic:spPr bwMode="auto">
+                  <pic:spPr>
                     <a:xfrm>
                       <a:off x="0" y="0"/>
-                      <a:ext cx="4511040" cy="2887980"/>
+                      <a:ext cx="4869125" cy="3935837"/>
                     </a:xfrm>
                     <a:prstGeom prst="rect">
                       <a:avLst/>
                     </a:prstGeom>
-                    <a:ln>
-                      <a:noFill/>
-                    </a:ln>
-                    <a:extLst>
-                      <a:ext uri="{53640926-AAD7-44D8-BBD7-CCE9431645EC}">
-                        <a14:shadowObscured xmlns:a14="http://schemas.microsoft.com/office/drawing/2010/main"/>
-                      </a:ext>
-                    </a:extLst>
                   </pic:spPr>
                 </pic:pic>
               </a:graphicData>
@@ -28234,7 +28970,7 @@
       <w:pPr>
         <w:pStyle w:val="Caption"/>
       </w:pPr>
-      <w:bookmarkStart w:id="71" w:name="_Toc27930133"/>
+      <w:bookmarkStart w:id="70" w:name="_Toc27930133"/>
       <w:r>
         <w:t xml:space="preserve">Hình </w:t>
       </w:r>
@@ -28260,23 +28996,305 @@
       <w:r>
         <w:t>: Giao diện hiển thị thông tin sử dụng tài nguyên trên thiết bị</w:t>
       </w:r>
-      <w:bookmarkEnd w:id="71"/>
+      <w:bookmarkEnd w:id="70"/>
     </w:p>
     <w:p>
       <w:pPr>
         <w:ind w:firstLine="720"/>
       </w:pPr>
       <w:r>
-        <w:t>Giao diện này sẽ hiển thị thông tin một số loại tài nguyên trên thiết bị và tình trang sử dụng của các loại tài nguyên này như CPU và các loại bộ nhớ. Phía bên dưới của giao diện là phần hiển thị thời gian mà chương trình nhận được các thông tin về thiết bị này. Còn bên phải là phần thay dùng để thay đổi thời gian cập nhật tự động các loại thông tin hiển thị trên giao diện này.</w:t>
-      </w:r>
-    </w:p>
+        <w:t xml:space="preserve">Một số thành phần giao diện con </w:t>
+      </w:r>
+      <w:r>
+        <w:t xml:space="preserve">quan trọng </w:t>
+      </w:r>
+      <w:r>
+        <w:t>trong thiết kế trên</w:t>
+      </w:r>
+      <w:r>
+        <w:t xml:space="preserve"> được mô tả trong bảng sau.</w:t>
+      </w:r>
+    </w:p>
+    <w:tbl>
+      <w:tblPr>
+        <w:tblStyle w:val="TableGrid"/>
+        <w:tblW w:w="0" w:type="auto"/>
+        <w:tblLook w:val="04A0" w:firstRow="1" w:lastRow="0" w:firstColumn="1" w:lastColumn="0" w:noHBand="0" w:noVBand="1"/>
+      </w:tblPr>
+      <w:tblGrid>
+        <w:gridCol w:w="2898"/>
+        <w:gridCol w:w="5822"/>
+      </w:tblGrid>
+      <w:tr>
+        <w:tc>
+          <w:tcPr>
+            <w:tcW w:w="2898" w:type="dxa"/>
+          </w:tcPr>
+          <w:p>
+            <w:r>
+              <w:t>Tên đối tượng giao diện</w:t>
+            </w:r>
+          </w:p>
+        </w:tc>
+        <w:tc>
+          <w:tcPr>
+            <w:tcW w:w="5822" w:type="dxa"/>
+          </w:tcPr>
+          <w:p>
+            <w:r>
+              <w:t>Ý nghĩa</w:t>
+            </w:r>
+          </w:p>
+        </w:tc>
+      </w:tr>
+      <w:tr>
+        <w:tc>
+          <w:tcPr>
+            <w:tcW w:w="2898" w:type="dxa"/>
+          </w:tcPr>
+          <w:p>
+            <w:r>
+              <w:t>tableCPU</w:t>
+            </w:r>
+          </w:p>
+        </w:tc>
+        <w:tc>
+          <w:tcPr>
+            <w:tcW w:w="5822" w:type="dxa"/>
+          </w:tcPr>
+          <w:p>
+            <w:r>
+              <w:t xml:space="preserve">Bảng hiển thị trạng thái hoạt động của CPU lấy được </w:t>
+            </w:r>
+            <w:r>
+              <w:lastRenderedPageBreak/>
+              <w:t>từ thiết bị với 3 cột thông tin Firmware ID, Description và Load</w:t>
+            </w:r>
+          </w:p>
+        </w:tc>
+      </w:tr>
+      <w:tr>
+        <w:tc>
+          <w:tcPr>
+            <w:tcW w:w="2898" w:type="dxa"/>
+          </w:tcPr>
+          <w:p>
+            <w:r>
+              <w:lastRenderedPageBreak/>
+              <w:t>labelTotalRam</w:t>
+            </w:r>
+          </w:p>
+        </w:tc>
+        <w:tc>
+          <w:tcPr>
+            <w:tcW w:w="5822" w:type="dxa"/>
+          </w:tcPr>
+          <w:p>
+            <w:r>
+              <w:t>Nhãn hiển thị thông tin kích thước của bộ nhớ RAM của thiết bị.</w:t>
+            </w:r>
+          </w:p>
+        </w:tc>
+      </w:tr>
+      <w:tr>
+        <w:tc>
+          <w:tcPr>
+            <w:tcW w:w="2898" w:type="dxa"/>
+          </w:tcPr>
+          <w:p>
+            <w:r>
+              <w:t>labelUsedRam</w:t>
+            </w:r>
+          </w:p>
+        </w:tc>
+        <w:tc>
+          <w:tcPr>
+            <w:tcW w:w="5822" w:type="dxa"/>
+          </w:tcPr>
+          <w:p>
+            <w:r>
+              <w:t xml:space="preserve">Nhãn hiển thị kích thước phần được sử dụng của bộ nhớ RAM </w:t>
+            </w:r>
+          </w:p>
+        </w:tc>
+      </w:tr>
+      <w:tr>
+        <w:tc>
+          <w:tcPr>
+            <w:tcW w:w="2898" w:type="dxa"/>
+          </w:tcPr>
+          <w:p>
+            <w:r>
+              <w:t>labelTotalVirtual</w:t>
+            </w:r>
+          </w:p>
+        </w:tc>
+        <w:tc>
+          <w:tcPr>
+            <w:tcW w:w="5822" w:type="dxa"/>
+          </w:tcPr>
+          <w:p>
+            <w:r>
+              <w:t>Nhãn hiển thị thông tin kích thước vùng nhớ ảo của thiết bị</w:t>
+            </w:r>
+          </w:p>
+        </w:tc>
+      </w:tr>
+      <w:tr>
+        <w:tc>
+          <w:tcPr>
+            <w:tcW w:w="2898" w:type="dxa"/>
+          </w:tcPr>
+          <w:p>
+            <w:r>
+              <w:t>labelUsedVirtual</w:t>
+            </w:r>
+          </w:p>
+        </w:tc>
+        <w:tc>
+          <w:tcPr>
+            <w:tcW w:w="5822" w:type="dxa"/>
+          </w:tcPr>
+          <w:p>
+            <w:r>
+              <w:t>Nhãn hiển thị thông tin kích thước được sử dụng của vùng nhớ ảo</w:t>
+            </w:r>
+          </w:p>
+        </w:tc>
+      </w:tr>
+      <w:tr>
+        <w:tc>
+          <w:tcPr>
+            <w:tcW w:w="2898" w:type="dxa"/>
+          </w:tcPr>
+          <w:p>
+            <w:r>
+              <w:t>tableDisks</w:t>
+            </w:r>
+          </w:p>
+        </w:tc>
+        <w:tc>
+          <w:tcPr>
+            <w:tcW w:w="5822" w:type="dxa"/>
+          </w:tcPr>
+          <w:p>
+            <w:r>
+              <w:t>Bảng thông tin trạng thái các ổ đĩa của thiết bị gồm 3 cột gồm tên ổ, kích thước, kích thước phần được dùng</w:t>
+            </w:r>
+          </w:p>
+        </w:tc>
+      </w:tr>
+      <w:tr>
+        <w:tc>
+          <w:tcPr>
+            <w:tcW w:w="2898" w:type="dxa"/>
+          </w:tcPr>
+          <w:p>
+            <w:r>
+              <w:t>labelUpdatedTime</w:t>
+            </w:r>
+          </w:p>
+        </w:tc>
+        <w:tc>
+          <w:tcPr>
+            <w:tcW w:w="5822" w:type="dxa"/>
+          </w:tcPr>
+          <w:p>
+            <w:r>
+              <w:t xml:space="preserve">Nhãn hiển thị thời gian </w:t>
+            </w:r>
+            <w:r>
+              <w:t>chương trình nhận được những dữ liệu này</w:t>
+            </w:r>
+          </w:p>
+        </w:tc>
+      </w:tr>
+      <w:tr>
+        <w:tc>
+          <w:tcPr>
+            <w:tcW w:w="2898" w:type="dxa"/>
+          </w:tcPr>
+          <w:p>
+            <w:r>
+              <w:t>tfieldUpdatePeriod</w:t>
+            </w:r>
+          </w:p>
+        </w:tc>
+        <w:tc>
+          <w:tcPr>
+            <w:tcW w:w="5822" w:type="dxa"/>
+          </w:tcPr>
+          <w:p>
+            <w:r>
+              <w:t>Ô nhập thời gian chu kỳ cho thành phần cập nhật tự động</w:t>
+            </w:r>
+          </w:p>
+        </w:tc>
+      </w:tr>
+      <w:tr>
+        <w:tc>
+          <w:tcPr>
+            <w:tcW w:w="2898" w:type="dxa"/>
+          </w:tcPr>
+          <w:p>
+            <w:r>
+              <w:t>buttonChange</w:t>
+            </w:r>
+          </w:p>
+        </w:tc>
+        <w:tc>
+          <w:tcPr>
+            <w:tcW w:w="5822" w:type="dxa"/>
+          </w:tcPr>
+          <w:p>
+            <w:r>
+              <w:t>Nút dùng thay đổi chu kỳ cập nhật tự động</w:t>
+            </w:r>
+          </w:p>
+        </w:tc>
+      </w:tr>
+      <w:tr>
+        <w:tc>
+          <w:tcPr>
+            <w:tcW w:w="2898" w:type="dxa"/>
+          </w:tcPr>
+          <w:p>
+            <w:r>
+              <w:t>buttonStop</w:t>
+            </w:r>
+          </w:p>
+        </w:tc>
+        <w:tc>
+          <w:tcPr>
+            <w:tcW w:w="5822" w:type="dxa"/>
+          </w:tcPr>
+          <w:p>
+            <w:r>
+              <w:t>Nút dừng cập nhật tự động</w:t>
+            </w:r>
+          </w:p>
+        </w:tc>
+      </w:tr>
+    </w:tbl>
+    <w:p/>
     <w:p>
       <w:pPr>
         <w:ind w:firstLine="720"/>
       </w:pPr>
       <w:r>
-        <w:t>Cũng từ giao diện thông tin cơ bản của một thiết bị, khi người dùng kích vào nút Statistics, giao diện hiển thị các biểu đồ thống kê thông số thu được của thiết bị được chọn xuất hiện.</w:t>
-      </w:r>
+        <w:t>Giao diện cơ bản tiếp theo</w:t>
+      </w:r>
+      <w:r>
+        <w:t xml:space="preserve"> có thể mở từ giao diện thông tin cơ bản của thiết bị </w:t>
+      </w:r>
+      <w:r>
+        <w:t>là giao diện hiển thị các biểu đồ thống kê dữ liệu thu thập được. Giao diện này có thiết kê như sau.</w:t>
+      </w:r>
+    </w:p>
+    <w:p>
+      <w:pPr>
+        <w:ind w:firstLine="720"/>
+      </w:pPr>
     </w:p>
     <w:p>
       <w:pPr>
@@ -28288,10 +29306,10 @@
           <w:noProof/>
         </w:rPr>
         <w:drawing>
-          <wp:inline distT="0" distB="0" distL="0" distR="0" wp14:anchorId="07C2F985" wp14:editId="337C09B3">
-            <wp:extent cx="4533900" cy="2880360"/>
-            <wp:effectExtent l="0" t="0" r="0" b="0"/>
-            <wp:docPr id="54" name="Picture 54" descr="A screenshot of a computer&#10;&#10;Description automatically generated"/>
+          <wp:inline distT="0" distB="0" distL="0" distR="0" wp14:anchorId="47CA11B8" wp14:editId="0716C3DB">
+            <wp:extent cx="4641273" cy="3319642"/>
+            <wp:effectExtent l="0" t="0" r="6985" b="0"/>
+            <wp:docPr id="15" name="Picture 15" descr="A screenshot of a cell phone&#10;&#10;Description automatically generated"/>
             <wp:cNvGraphicFramePr>
               <a:graphicFrameLocks xmlns:a="http://schemas.openxmlformats.org/drawingml/2006/main" noChangeAspect="1"/>
             </wp:cNvGraphicFramePr>
@@ -28299,36 +29317,29 @@
               <a:graphicData uri="http://schemas.openxmlformats.org/drawingml/2006/picture">
                 <pic:pic xmlns:pic="http://schemas.openxmlformats.org/drawingml/2006/picture">
                   <pic:nvPicPr>
-                    <pic:cNvPr id="54" name="statistics.png"/>
+                    <pic:cNvPr id="15" name="DeviceStatisticsGUI.jpg"/>
                     <pic:cNvPicPr/>
                   </pic:nvPicPr>
-                  <pic:blipFill rotWithShape="1">
-                    <a:blip r:embed="rId38" cstate="print">
+                  <pic:blipFill>
+                    <a:blip r:embed="rId38">
                       <a:extLst>
                         <a:ext uri="{28A0092B-C50C-407E-A947-70E740481C1C}">
                           <a14:useLocalDpi xmlns:a14="http://schemas.microsoft.com/office/drawing/2010/main" val="0"/>
                         </a:ext>
                       </a:extLst>
                     </a:blip>
-                    <a:srcRect l="12982" t="2508" r="3058" b="2677"/>
-                    <a:stretch/>
+                    <a:stretch>
+                      <a:fillRect/>
+                    </a:stretch>
                   </pic:blipFill>
-                  <pic:spPr bwMode="auto">
+                  <pic:spPr>
                     <a:xfrm>
                       <a:off x="0" y="0"/>
-                      <a:ext cx="4533900" cy="2880360"/>
+                      <a:ext cx="4658940" cy="3332278"/>
                     </a:xfrm>
                     <a:prstGeom prst="rect">
                       <a:avLst/>
                     </a:prstGeom>
-                    <a:ln>
-                      <a:noFill/>
-                    </a:ln>
-                    <a:extLst>
-                      <a:ext uri="{53640926-AAD7-44D8-BBD7-CCE9431645EC}">
-                        <a14:shadowObscured xmlns:a14="http://schemas.microsoft.com/office/drawing/2010/main"/>
-                      </a:ext>
-                    </a:extLst>
                   </pic:spPr>
                 </pic:pic>
               </a:graphicData>
@@ -28341,7 +29352,7 @@
       <w:pPr>
         <w:pStyle w:val="Caption"/>
       </w:pPr>
-      <w:bookmarkStart w:id="72" w:name="_Toc27930134"/>
+      <w:bookmarkStart w:id="71" w:name="_Toc27930134"/>
       <w:r>
         <w:t xml:space="preserve">Hình </w:t>
       </w:r>
@@ -28367,32 +29378,142 @@
       <w:r>
         <w:t>:  Giao diện các biểu đồ thống kê</w:t>
       </w:r>
-      <w:bookmarkEnd w:id="72"/>
-    </w:p>
-    <w:p>
-      <w:pPr>
-        <w:ind w:firstLine="720"/>
-      </w:pPr>
-      <w:r>
-        <w:t xml:space="preserve">Giao diện trên gồm các biểu đồ tính toán dựa trên các thông tin thu được từ thiết bị như tải trung bình của CPU, tỉ lệ sử dụng trung bình của các loại bộ nhớ và hiệu suất sử dụng băng thông trung bình. Người dùng có thể chọn lựa khoảng thời gian mà họ muốn quan sát với các nút góc trên bên phải. Để quan sát </w:t>
-      </w:r>
+      <w:bookmarkEnd w:id="71"/>
+    </w:p>
+    <w:p>
       <w:r>
         <w:lastRenderedPageBreak/>
-        <w:t>chỉ một thành phần ở mỗi loại biểu đồ, người dùng có thể sử dụng các ô bên phải mỗi biểu đồ, như chọn lựa để hiển thị thông tin tỉ lệ sử dụng của chỉ một loại bộ nhớ trên thiết bị. Ngoài ra, người dùng cũng có thể kích vào một trong số các biểu đồ để mở ra một biểu đồ mới với kích thước lớn hơn, tiện cho quan sát.</w:t>
-      </w:r>
-    </w:p>
-    <w:p>
-      <w:pPr>
-        <w:ind w:firstLine="720"/>
-      </w:pPr>
-      <w:r>
-        <w:t>Nút đỏ còn lại “</w:t>
-      </w:r>
-      <w:r>
-        <w:t>Query</w:t>
-      </w:r>
-      <w:r>
-        <w:t>” trên giao diện thông tin cơ bản là để mở ra hộp thoại chọn các template cho truy vấn. Sau khi chọn được template thì giao diện hiển thị kết quả sẽ xuất hiện.</w:t>
+        <w:t xml:space="preserve">Các thành phần giao diện con của giao diện hiển thị biểu đồ thống kê được mô tả trong bảng </w:t>
+      </w:r>
+      <w:r>
+        <w:t>sau.</w:t>
+      </w:r>
+    </w:p>
+    <w:tbl>
+      <w:tblPr>
+        <w:tblStyle w:val="TableGrid"/>
+        <w:tblW w:w="0" w:type="auto"/>
+        <w:tblLook w:val="04A0" w:firstRow="1" w:lastRow="0" w:firstColumn="1" w:lastColumn="0" w:noHBand="0" w:noVBand="1"/>
+      </w:tblPr>
+      <w:tblGrid>
+        <w:gridCol w:w="2898"/>
+        <w:gridCol w:w="5822"/>
+      </w:tblGrid>
+      <w:tr>
+        <w:tc>
+          <w:tcPr>
+            <w:tcW w:w="2898" w:type="dxa"/>
+          </w:tcPr>
+          <w:p>
+            <w:r>
+              <w:t>Tên đối tượng giao diện</w:t>
+            </w:r>
+          </w:p>
+        </w:tc>
+        <w:tc>
+          <w:tcPr>
+            <w:tcW w:w="5822" w:type="dxa"/>
+          </w:tcPr>
+          <w:p>
+            <w:r>
+              <w:t>Ý nghĩa</w:t>
+            </w:r>
+          </w:p>
+        </w:tc>
+      </w:tr>
+      <w:tr>
+        <w:tc>
+          <w:tcPr>
+            <w:tcW w:w="2898" w:type="dxa"/>
+          </w:tcPr>
+          <w:p>
+            <w:r>
+              <w:t>buttonToday</w:t>
+            </w:r>
+          </w:p>
+        </w:tc>
+        <w:tc>
+          <w:tcPr>
+            <w:tcW w:w="5822" w:type="dxa"/>
+          </w:tcPr>
+          <w:p>
+            <w:r>
+              <w:t>Nút kích hoạt hiển thị biểu đồ với dữ liệu thu thập trong ngày hiện tại</w:t>
+            </w:r>
+          </w:p>
+        </w:tc>
+      </w:tr>
+      <w:tr>
+        <w:tc>
+          <w:tcPr>
+            <w:tcW w:w="2898" w:type="dxa"/>
+          </w:tcPr>
+          <w:p>
+            <w:r>
+              <w:t>buttonYesterday</w:t>
+            </w:r>
+          </w:p>
+        </w:tc>
+        <w:tc>
+          <w:tcPr>
+            <w:tcW w:w="5822" w:type="dxa"/>
+          </w:tcPr>
+          <w:p>
+            <w:r>
+              <w:t>Nút kích hoạt hiển thị biểu đồ thống kê với dữ liệu của ngày trước ngày hiên tại</w:t>
+            </w:r>
+          </w:p>
+        </w:tc>
+      </w:tr>
+      <w:tr>
+        <w:tc>
+          <w:tcPr>
+            <w:tcW w:w="2898" w:type="dxa"/>
+          </w:tcPr>
+          <w:p>
+            <w:r>
+              <w:t>button3days</w:t>
+            </w:r>
+          </w:p>
+        </w:tc>
+        <w:tc>
+          <w:tcPr>
+            <w:tcW w:w="5822" w:type="dxa"/>
+          </w:tcPr>
+          <w:p>
+            <w:r>
+              <w:t xml:space="preserve">Nút kích hoạt hiển thị biểu đồ thống kê với dữ liệu tổng hợp cho 3 ngày trước </w:t>
+            </w:r>
+          </w:p>
+        </w:tc>
+      </w:tr>
+      <w:tr>
+        <w:tc>
+          <w:tcPr>
+            <w:tcW w:w="2898" w:type="dxa"/>
+          </w:tcPr>
+          <w:p>
+            <w:r>
+              <w:t>button7days</w:t>
+            </w:r>
+          </w:p>
+        </w:tc>
+        <w:tc>
+          <w:tcPr>
+            <w:tcW w:w="5822" w:type="dxa"/>
+          </w:tcPr>
+          <w:p>
+            <w:r>
+              <w:t>Nút kích hoạt hiển thị biểu đồ thống kê với dữ liệu tổng hợp cho 7 ngày trước</w:t>
+            </w:r>
+          </w:p>
+        </w:tc>
+      </w:tr>
+    </w:tbl>
+    <w:p>
+      <w:r>
+        <w:tab/>
+        <w:t>Giao diện còn lại có thể xuất hiện từ giao diện thông tin cơ bản của thiết bị được chọn là giao diện hiển thị kết quả truy vấn với template. Giao diện này có thiết kế sau.</w:t>
       </w:r>
     </w:p>
     <w:p>
@@ -28405,10 +29526,10 @@
           <w:noProof/>
         </w:rPr>
         <w:drawing>
-          <wp:inline distT="0" distB="0" distL="0" distR="0" wp14:anchorId="4D5C854E" wp14:editId="28C482D7">
-            <wp:extent cx="4503420" cy="2918460"/>
-            <wp:effectExtent l="0" t="0" r="0" b="0"/>
-            <wp:docPr id="55" name="Picture 55" descr="A screenshot of a computer&#10;&#10;Description automatically generated"/>
+          <wp:inline distT="0" distB="0" distL="0" distR="0" wp14:anchorId="0E6F90CA" wp14:editId="5A6B7BA9">
+            <wp:extent cx="4509654" cy="3645799"/>
+            <wp:effectExtent l="0" t="0" r="5715" b="0"/>
+            <wp:docPr id="16" name="Picture 16" descr="A screenshot of a cell phone&#10;&#10;Description automatically generated"/>
             <wp:cNvGraphicFramePr>
               <a:graphicFrameLocks xmlns:a="http://schemas.openxmlformats.org/drawingml/2006/main" noChangeAspect="1"/>
             </wp:cNvGraphicFramePr>
@@ -28416,36 +29537,29 @@
               <a:graphicData uri="http://schemas.openxmlformats.org/drawingml/2006/picture">
                 <pic:pic xmlns:pic="http://schemas.openxmlformats.org/drawingml/2006/picture">
                   <pic:nvPicPr>
-                    <pic:cNvPr id="55" name="template query .png"/>
+                    <pic:cNvPr id="16" name="DeviceTemplateQueryResultGUI.jpg"/>
                     <pic:cNvPicPr/>
                   </pic:nvPicPr>
-                  <pic:blipFill rotWithShape="1">
-                    <a:blip r:embed="rId39" cstate="print">
+                  <pic:blipFill>
+                    <a:blip r:embed="rId39">
                       <a:extLst>
                         <a:ext uri="{28A0092B-C50C-407E-A947-70E740481C1C}">
                           <a14:useLocalDpi xmlns:a14="http://schemas.microsoft.com/office/drawing/2010/main" val="0"/>
                         </a:ext>
                       </a:extLst>
                     </a:blip>
-                    <a:srcRect l="13547" t="1505" r="3058" b="2425"/>
-                    <a:stretch/>
+                    <a:stretch>
+                      <a:fillRect/>
+                    </a:stretch>
                   </pic:blipFill>
-                  <pic:spPr bwMode="auto">
+                  <pic:spPr>
                     <a:xfrm>
                       <a:off x="0" y="0"/>
-                      <a:ext cx="4503420" cy="2918460"/>
+                      <a:ext cx="4516440" cy="3651285"/>
                     </a:xfrm>
                     <a:prstGeom prst="rect">
                       <a:avLst/>
                     </a:prstGeom>
-                    <a:ln>
-                      <a:noFill/>
-                    </a:ln>
-                    <a:extLst>
-                      <a:ext uri="{53640926-AAD7-44D8-BBD7-CCE9431645EC}">
-                        <a14:shadowObscured xmlns:a14="http://schemas.microsoft.com/office/drawing/2010/main"/>
-                      </a:ext>
-                    </a:extLst>
                   </pic:spPr>
                 </pic:pic>
               </a:graphicData>
@@ -28458,7 +29572,7 @@
       <w:pPr>
         <w:pStyle w:val="Caption"/>
       </w:pPr>
-      <w:bookmarkStart w:id="73" w:name="_Toc27930135"/>
+      <w:bookmarkStart w:id="72" w:name="_Toc27930135"/>
       <w:r>
         <w:t xml:space="preserve">Hình </w:t>
       </w:r>
@@ -28484,22 +29598,227 @@
       <w:r>
         <w:t>: Giao diện hiển thị kết quả truy vấn với template</w:t>
       </w:r>
-      <w:bookmarkEnd w:id="73"/>
+      <w:bookmarkEnd w:id="72"/>
     </w:p>
     <w:p>
       <w:pPr>
         <w:ind w:firstLine="720"/>
       </w:pPr>
       <w:r>
-        <w:t>Trường hợp template kiểu bảng, mỗi cột của bảng trên giao diện kết quả ứng với một đối tượng được khai báo trong template còn mỗi dòng kết quả ứng với một dòng thông tin lấy được từ bảng MIB. Với template kiểu đơn, bảng kết quả chỉ gồm hai cột, một cột chứa tên hiển thị của các object gửi đi truy vấn, một cột là giá trị lấy được. Bên dưới của kết quả là nhãn thời gian nhận được hồi đáp và thành phần để kích hoạt hệ thống truy vấn tự đống.</w:t>
-      </w:r>
-    </w:p>
+        <w:t>Các thành phần con cơ bản trên giao diện này được liệt kê trong bảng dưới đây.</w:t>
+      </w:r>
+    </w:p>
+    <w:tbl>
+      <w:tblPr>
+        <w:tblStyle w:val="TableGrid"/>
+        <w:tblW w:w="0" w:type="auto"/>
+        <w:tblLook w:val="04A0" w:firstRow="1" w:lastRow="0" w:firstColumn="1" w:lastColumn="0" w:noHBand="0" w:noVBand="1"/>
+      </w:tblPr>
+      <w:tblGrid>
+        <w:gridCol w:w="2368"/>
+        <w:gridCol w:w="6352"/>
+      </w:tblGrid>
+      <w:tr>
+        <w:tc>
+          <w:tcPr>
+            <w:tcW w:w="2362" w:type="dxa"/>
+          </w:tcPr>
+          <w:p>
+            <w:r>
+              <w:t>Tên đối tượng giao diện</w:t>
+            </w:r>
+          </w:p>
+        </w:tc>
+        <w:tc>
+          <w:tcPr>
+            <w:tcW w:w="6358" w:type="dxa"/>
+          </w:tcPr>
+          <w:p>
+            <w:r>
+              <w:t>Ý nghĩa</w:t>
+            </w:r>
+          </w:p>
+        </w:tc>
+      </w:tr>
+      <w:tr>
+        <w:tc>
+          <w:tcPr>
+            <w:tcW w:w="2362" w:type="dxa"/>
+          </w:tcPr>
+          <w:p>
+            <w:r>
+              <w:t>tfieldTemplateName</w:t>
+            </w:r>
+          </w:p>
+        </w:tc>
+        <w:tc>
+          <w:tcPr>
+            <w:tcW w:w="6358" w:type="dxa"/>
+          </w:tcPr>
+          <w:p>
+            <w:r>
+              <w:t>Ô text hiển thị tên của template được chọn cho truy vấn</w:t>
+            </w:r>
+          </w:p>
+        </w:tc>
+      </w:tr>
+      <w:tr>
+        <w:tc>
+          <w:tcPr>
+            <w:tcW w:w="2362" w:type="dxa"/>
+          </w:tcPr>
+          <w:p>
+            <w:r>
+              <w:t>tfieldDeviceName</w:t>
+            </w:r>
+          </w:p>
+        </w:tc>
+        <w:tc>
+          <w:tcPr>
+            <w:tcW w:w="6358" w:type="dxa"/>
+          </w:tcPr>
+          <w:p>
+            <w:r>
+              <w:t>Ô text hiển thị nhãn thiết bị</w:t>
+            </w:r>
+          </w:p>
+        </w:tc>
+      </w:tr>
+      <w:tr>
+        <w:tc>
+          <w:tcPr>
+            <w:tcW w:w="2362" w:type="dxa"/>
+          </w:tcPr>
+          <w:p>
+            <w:r>
+              <w:t>tableResult</w:t>
+            </w:r>
+          </w:p>
+        </w:tc>
+        <w:tc>
+          <w:tcPr>
+            <w:tcW w:w="6358" w:type="dxa"/>
+          </w:tcPr>
+          <w:p>
+            <w:r>
+              <w:t xml:space="preserve">Bảng hiển thị kết quả truy vấn. Với template loại Singular, bảng kết quả có hai cột hiển thị tên </w:t>
+            </w:r>
+            <w:r>
+              <w:t xml:space="preserve">và giá trị của MIB object </w:t>
+            </w:r>
+            <w:r>
+              <w:t>được truy vấn</w:t>
+            </w:r>
+            <w:r>
+              <w:t xml:space="preserve">. Còn với loại Tabular, bảng kết quả có nhiều cột với mỗi cột lưu giá trị của một MIB object và </w:t>
+            </w:r>
+            <w:r>
+              <w:lastRenderedPageBreak/>
+              <w:t xml:space="preserve">mỗi dòng ứng với một dòng thông tin lấy ra được từ </w:t>
+            </w:r>
+            <w:r>
+              <w:t>MIB</w:t>
+            </w:r>
+          </w:p>
+        </w:tc>
+      </w:tr>
+      <w:tr>
+        <w:tc>
+          <w:tcPr>
+            <w:tcW w:w="2362" w:type="dxa"/>
+          </w:tcPr>
+          <w:p>
+            <w:r>
+              <w:lastRenderedPageBreak/>
+              <w:t>labelUpdatedTime</w:t>
+            </w:r>
+          </w:p>
+        </w:tc>
+        <w:tc>
+          <w:tcPr>
+            <w:tcW w:w="6358" w:type="dxa"/>
+          </w:tcPr>
+          <w:p>
+            <w:r>
+              <w:t>Nhãn hiển thị thời gian nhận được hồi đáp từ thiết bị</w:t>
+            </w:r>
+          </w:p>
+        </w:tc>
+      </w:tr>
+      <w:tr>
+        <w:tc>
+          <w:tcPr>
+            <w:tcW w:w="2362" w:type="dxa"/>
+          </w:tcPr>
+          <w:p>
+            <w:r>
+              <w:t>tfieldUpdatePeriod</w:t>
+            </w:r>
+          </w:p>
+        </w:tc>
+        <w:tc>
+          <w:tcPr>
+            <w:tcW w:w="6358" w:type="dxa"/>
+          </w:tcPr>
+          <w:p>
+            <w:r>
+              <w:t>Ô text chỉnh chu kỳ thời gian cập nhật tự động</w:t>
+            </w:r>
+          </w:p>
+        </w:tc>
+      </w:tr>
+      <w:tr>
+        <w:tc>
+          <w:tcPr>
+            <w:tcW w:w="2362" w:type="dxa"/>
+          </w:tcPr>
+          <w:p>
+            <w:r>
+              <w:t>buttonStart</w:t>
+            </w:r>
+          </w:p>
+        </w:tc>
+        <w:tc>
+          <w:tcPr>
+            <w:tcW w:w="6358" w:type="dxa"/>
+          </w:tcPr>
+          <w:p>
+            <w:r>
+              <w:t>Nút kích hoạt cập nhật tự động</w:t>
+            </w:r>
+          </w:p>
+        </w:tc>
+      </w:tr>
+      <w:tr>
+        <w:tc>
+          <w:tcPr>
+            <w:tcW w:w="2362" w:type="dxa"/>
+          </w:tcPr>
+          <w:p>
+            <w:r>
+              <w:t>buttonStop</w:t>
+            </w:r>
+          </w:p>
+        </w:tc>
+        <w:tc>
+          <w:tcPr>
+            <w:tcW w:w="6358" w:type="dxa"/>
+          </w:tcPr>
+          <w:p>
+            <w:r>
+              <w:t>Nút dừng việc cập nhật tư động</w:t>
+            </w:r>
+          </w:p>
+        </w:tc>
+      </w:tr>
+    </w:tbl>
+    <w:p/>
     <w:p>
       <w:pPr>
         <w:ind w:firstLine="720"/>
       </w:pPr>
       <w:r>
-        <w:t>Khi người dùng kích chọn một giao diện mạng ở danh sách của một thiết bị đang hoạt động, chương trình sẽ hiển thị các thông tin cơ bản thu thập được trên một giao diện mới.</w:t>
+        <w:t>Giao diện cơ bản thứ năm của chương trình là giao diện hiển thị thông tin thu thập được của giao diện mạng được chọn. Giao diện này có thiết kế như bên dưới.</w:t>
       </w:r>
     </w:p>
     <w:p>
@@ -28511,12 +29830,11 @@
         <w:rPr>
           <w:noProof/>
         </w:rPr>
-        <w:lastRenderedPageBreak/>
         <w:drawing>
-          <wp:inline distT="0" distB="0" distL="0" distR="0" wp14:anchorId="012B60A4" wp14:editId="7BCB8463">
-            <wp:extent cx="4511040" cy="2903220"/>
-            <wp:effectExtent l="0" t="0" r="3810" b="0"/>
-            <wp:docPr id="56" name="Picture 56" descr="A screenshot of a computer&#10;&#10;Description automatically generated"/>
+          <wp:inline distT="0" distB="0" distL="0" distR="0" wp14:anchorId="4A0B4477" wp14:editId="417AA35A">
+            <wp:extent cx="4636318" cy="3747654"/>
+            <wp:effectExtent l="0" t="0" r="0" b="5715"/>
+            <wp:docPr id="23" name="Picture 23" descr="A screenshot of a cell phone&#10;&#10;Description automatically generated"/>
             <wp:cNvGraphicFramePr>
               <a:graphicFrameLocks xmlns:a="http://schemas.openxmlformats.org/drawingml/2006/main" noChangeAspect="1"/>
             </wp:cNvGraphicFramePr>
@@ -28524,36 +29842,29 @@
               <a:graphicData uri="http://schemas.openxmlformats.org/drawingml/2006/picture">
                 <pic:pic xmlns:pic="http://schemas.openxmlformats.org/drawingml/2006/picture">
                   <pic:nvPicPr>
-                    <pic:cNvPr id="56" name="interface.png"/>
+                    <pic:cNvPr id="23" name="DeviceInterfacesGUI.jpg"/>
                     <pic:cNvPicPr/>
                   </pic:nvPicPr>
-                  <pic:blipFill rotWithShape="1">
-                    <a:blip r:embed="rId40" cstate="print">
+                  <pic:blipFill>
+                    <a:blip r:embed="rId40">
                       <a:extLst>
                         <a:ext uri="{28A0092B-C50C-407E-A947-70E740481C1C}">
                           <a14:useLocalDpi xmlns:a14="http://schemas.microsoft.com/office/drawing/2010/main" val="0"/>
                         </a:ext>
                       </a:extLst>
                     </a:blip>
-                    <a:srcRect l="13547" t="2258" r="2916" b="2174"/>
-                    <a:stretch/>
+                    <a:stretch>
+                      <a:fillRect/>
+                    </a:stretch>
                   </pic:blipFill>
-                  <pic:spPr bwMode="auto">
+                  <pic:spPr>
                     <a:xfrm>
                       <a:off x="0" y="0"/>
-                      <a:ext cx="4511040" cy="2903220"/>
+                      <a:ext cx="4638462" cy="3749387"/>
                     </a:xfrm>
                     <a:prstGeom prst="rect">
                       <a:avLst/>
                     </a:prstGeom>
-                    <a:ln>
-                      <a:noFill/>
-                    </a:ln>
-                    <a:extLst>
-                      <a:ext uri="{53640926-AAD7-44D8-BBD7-CCE9431645EC}">
-                        <a14:shadowObscured xmlns:a14="http://schemas.microsoft.com/office/drawing/2010/main"/>
-                      </a:ext>
-                    </a:extLst>
                   </pic:spPr>
                 </pic:pic>
               </a:graphicData>
@@ -28566,7 +29877,7 @@
       <w:pPr>
         <w:pStyle w:val="Caption"/>
       </w:pPr>
-      <w:bookmarkStart w:id="74" w:name="_Toc27930136"/>
+      <w:bookmarkStart w:id="73" w:name="_Toc27930136"/>
       <w:r>
         <w:t xml:space="preserve">Hình </w:t>
       </w:r>
@@ -28590,24 +29901,183 @@
         </w:r>
       </w:fldSimple>
       <w:r>
-        <w:t>: Giao diện hiển thị thông tin giao diện mạng</w:t>
-      </w:r>
-      <w:bookmarkEnd w:id="74"/>
+        <w:t xml:space="preserve">: Giao diện </w:t>
+      </w:r>
+      <w:r>
+        <w:t xml:space="preserve">chương trình </w:t>
+      </w:r>
+      <w:r>
+        <w:t>hiển thị thông tin</w:t>
+      </w:r>
+      <w:r>
+        <w:t xml:space="preserve"> về</w:t>
+      </w:r>
+      <w:r>
+        <w:t xml:space="preserve"> giao diện mạng</w:t>
+      </w:r>
+      <w:bookmarkEnd w:id="73"/>
     </w:p>
     <w:p>
       <w:pPr>
         <w:ind w:firstLine="720"/>
       </w:pPr>
       <w:r>
-        <w:t>Giao diện này hiển thị một số thông tin cơ bản của giao diện mạng mà người dùng chọn lựa như tên, địa chỉ mac, địa chỉ IP hiện tại, netmask, …. Ngoài ra, người sử dụng còn có thể quan sát các thông tin về các nút trong mạng đang liên kết đến giao diện này. Phía bên dưới, tương tự như giao diện quan sát các tài nguyên thiết bị là nhãn hiển thị thời gian hệ thống nhận được các thông tin đang hiển thị và phần để điều khiển tốc độ cập nhật tự động.</w:t>
-      </w:r>
-    </w:p>
-    <w:p>
-      <w:pPr>
-        <w:ind w:firstLine="720"/>
-      </w:pPr>
-      <w:r>
-        <w:t>Trên thanh menu của chương trình, khi người dùng kích vào nút Templates, giao diện hiển thị danh sách các template trong hệ thống sẽ hiện ra.</w:t>
+        <w:t xml:space="preserve">Giao diện này có </w:t>
+      </w:r>
+      <w:r>
+        <w:t>các thành phần giao diện con được mô tả theo bảng dưới đây.</w:t>
+      </w:r>
+    </w:p>
+    <w:tbl>
+      <w:tblPr>
+        <w:tblStyle w:val="TableGrid"/>
+        <w:tblW w:w="0" w:type="auto"/>
+        <w:tblLook w:val="04A0" w:firstRow="1" w:lastRow="0" w:firstColumn="1" w:lastColumn="0" w:noHBand="0" w:noVBand="1"/>
+      </w:tblPr>
+      <w:tblGrid>
+        <w:gridCol w:w="4360"/>
+        <w:gridCol w:w="4360"/>
+      </w:tblGrid>
+      <w:tr>
+        <w:tc>
+          <w:tcPr>
+            <w:tcW w:w="4360" w:type="dxa"/>
+          </w:tcPr>
+          <w:p>
+            <w:r>
+              <w:t>Tên đối tượng giao diện</w:t>
+            </w:r>
+          </w:p>
+        </w:tc>
+        <w:tc>
+          <w:tcPr>
+            <w:tcW w:w="4360" w:type="dxa"/>
+          </w:tcPr>
+          <w:p>
+            <w:r>
+              <w:t>Ý nghĩa</w:t>
+            </w:r>
+          </w:p>
+        </w:tc>
+      </w:tr>
+      <w:tr>
+        <w:tc>
+          <w:tcPr>
+            <w:tcW w:w="4360" w:type="dxa"/>
+          </w:tcPr>
+          <w:p>
+            <w:r>
+              <w:t>labelName, labelMacAddress, labelType, …</w:t>
+            </w:r>
+          </w:p>
+        </w:tc>
+        <w:tc>
+          <w:tcPr>
+            <w:tcW w:w="4360" w:type="dxa"/>
+          </w:tcPr>
+          <w:p>
+            <w:r>
+              <w:t>Các nhãn hiển thị các thông tin giao diện mạng thu thập được, tương ứng với các nhãn mô tả phía bên trái.</w:t>
+            </w:r>
+          </w:p>
+        </w:tc>
+      </w:tr>
+      <w:tr>
+        <w:tc>
+          <w:tcPr>
+            <w:tcW w:w="4360" w:type="dxa"/>
+          </w:tcPr>
+          <w:p>
+            <w:r>
+              <w:t>labelUpdatedTime</w:t>
+            </w:r>
+          </w:p>
+        </w:tc>
+        <w:tc>
+          <w:tcPr>
+            <w:tcW w:w="4360" w:type="dxa"/>
+          </w:tcPr>
+          <w:p>
+            <w:r>
+              <w:t>Nhãn hiển thị thời gian chương trình nhận được các thông tin đang hiển thị</w:t>
+            </w:r>
+          </w:p>
+        </w:tc>
+      </w:tr>
+      <w:tr>
+        <w:tc>
+          <w:tcPr>
+            <w:tcW w:w="4360" w:type="dxa"/>
+          </w:tcPr>
+          <w:p>
+            <w:r>
+              <w:t>tfieldUpdatePeriod</w:t>
+            </w:r>
+          </w:p>
+        </w:tc>
+        <w:tc>
+          <w:tcPr>
+            <w:tcW w:w="4360" w:type="dxa"/>
+          </w:tcPr>
+          <w:p>
+            <w:r>
+              <w:t>Ô text nhập số để thay đổi chu kỳ cập nhật tự động</w:t>
+            </w:r>
+          </w:p>
+        </w:tc>
+      </w:tr>
+      <w:tr>
+        <w:tc>
+          <w:tcPr>
+            <w:tcW w:w="4360" w:type="dxa"/>
+          </w:tcPr>
+          <w:p>
+            <w:r>
+              <w:t>buttonChange</w:t>
+            </w:r>
+          </w:p>
+        </w:tc>
+        <w:tc>
+          <w:tcPr>
+            <w:tcW w:w="4360" w:type="dxa"/>
+          </w:tcPr>
+          <w:p>
+            <w:r>
+              <w:t>Nút thay đổi chu kỳ cập nhật tự động</w:t>
+            </w:r>
+          </w:p>
+        </w:tc>
+      </w:tr>
+      <w:tr>
+        <w:tc>
+          <w:tcPr>
+            <w:tcW w:w="4360" w:type="dxa"/>
+          </w:tcPr>
+          <w:p>
+            <w:r>
+              <w:t>buttonStop</w:t>
+            </w:r>
+          </w:p>
+        </w:tc>
+        <w:tc>
+          <w:tcPr>
+            <w:tcW w:w="4360" w:type="dxa"/>
+          </w:tcPr>
+          <w:p>
+            <w:r>
+              <w:t>Nút dừng việc cập nhật tự động</w:t>
+            </w:r>
+          </w:p>
+        </w:tc>
+      </w:tr>
+    </w:tbl>
+    <w:p>
+      <w:r>
+        <w:tab/>
+        <w:t xml:space="preserve">Giao diện cơ bản tiếp theo là giao diện hiển thị thông tin của một template với thiết kế </w:t>
+      </w:r>
+      <w:r>
+        <w:t>được biểu diễn bên dưới.</w:t>
       </w:r>
     </w:p>
     <w:p>
@@ -28619,11 +30089,12 @@
         <w:rPr>
           <w:noProof/>
         </w:rPr>
+        <w:lastRenderedPageBreak/>
         <w:drawing>
-          <wp:inline distT="0" distB="0" distL="0" distR="0" wp14:anchorId="71E912DE" wp14:editId="70A2A299">
-            <wp:extent cx="4488180" cy="2903220"/>
-            <wp:effectExtent l="0" t="0" r="7620" b="0"/>
-            <wp:docPr id="57" name="Picture 57" descr="A screenshot of a computer&#10;&#10;Description automatically generated"/>
+          <wp:inline distT="0" distB="0" distL="0" distR="0" wp14:anchorId="5087BA0C" wp14:editId="5A1D8F9B">
+            <wp:extent cx="4745181" cy="3836209"/>
+            <wp:effectExtent l="0" t="0" r="0" b="0"/>
+            <wp:docPr id="24" name="Picture 24" descr="A screenshot of a cell phone&#10;&#10;Description automatically generated"/>
             <wp:cNvGraphicFramePr>
               <a:graphicFrameLocks xmlns:a="http://schemas.openxmlformats.org/drawingml/2006/main" noChangeAspect="1"/>
             </wp:cNvGraphicFramePr>
@@ -28631,36 +30102,29 @@
               <a:graphicData uri="http://schemas.openxmlformats.org/drawingml/2006/picture">
                 <pic:pic xmlns:pic="http://schemas.openxmlformats.org/drawingml/2006/picture">
                   <pic:nvPicPr>
-                    <pic:cNvPr id="57" name="template.png"/>
+                    <pic:cNvPr id="24" name="TemplatesGUI.jpg"/>
                     <pic:cNvPicPr/>
                   </pic:nvPicPr>
-                  <pic:blipFill rotWithShape="1">
-                    <a:blip r:embed="rId41" cstate="print">
+                  <pic:blipFill>
+                    <a:blip r:embed="rId41">
                       <a:extLst>
                         <a:ext uri="{28A0092B-C50C-407E-A947-70E740481C1C}">
                           <a14:useLocalDpi xmlns:a14="http://schemas.microsoft.com/office/drawing/2010/main" val="0"/>
                         </a:ext>
                       </a:extLst>
                     </a:blip>
-                    <a:srcRect l="13547" t="1756" r="3339" b="2675"/>
-                    <a:stretch/>
+                    <a:stretch>
+                      <a:fillRect/>
+                    </a:stretch>
                   </pic:blipFill>
-                  <pic:spPr bwMode="auto">
+                  <pic:spPr>
                     <a:xfrm>
                       <a:off x="0" y="0"/>
-                      <a:ext cx="4488180" cy="2903220"/>
+                      <a:ext cx="4750009" cy="3840113"/>
                     </a:xfrm>
                     <a:prstGeom prst="rect">
                       <a:avLst/>
                     </a:prstGeom>
-                    <a:ln>
-                      <a:noFill/>
-                    </a:ln>
-                    <a:extLst>
-                      <a:ext uri="{53640926-AAD7-44D8-BBD7-CCE9431645EC}">
-                        <a14:shadowObscured xmlns:a14="http://schemas.microsoft.com/office/drawing/2010/main"/>
-                      </a:ext>
-                    </a:extLst>
                   </pic:spPr>
                 </pic:pic>
               </a:graphicData>
@@ -28673,7 +30137,7 @@
       <w:pPr>
         <w:pStyle w:val="Caption"/>
       </w:pPr>
-      <w:bookmarkStart w:id="75" w:name="_Toc27930137"/>
+      <w:bookmarkStart w:id="74" w:name="_Toc27930137"/>
       <w:r>
         <w:t xml:space="preserve">Hình </w:t>
       </w:r>
@@ -28705,26 +30169,202 @@
       <w:r>
         <w:t xml:space="preserve"> template</w:t>
       </w:r>
-      <w:bookmarkEnd w:id="75"/>
+      <w:bookmarkEnd w:id="74"/>
     </w:p>
     <w:p>
       <w:pPr>
         <w:ind w:firstLine="720"/>
       </w:pPr>
       <w:r>
-        <w:t xml:space="preserve">Phía bên trái của giao diện là danh sách các template đang có trong chương trình. Nút liền ngay bên dưới của danh sách này là để chọn file chứa template muốn đưa vào trong hệ thống. Khi người dùng chọn một template, thông tin của template này và các MIB object được khai báo trong template sẽ </w:t>
-      </w:r>
-      <w:r>
-        <w:lastRenderedPageBreak/>
-        <w:t>xuất hiện bên phải. Người dùng có thể thay đổi thông tin template, bật tắt các object muốn sử dụng rồi lựa chọn nút để lưu lại bên dưới.</w:t>
-      </w:r>
-    </w:p>
+        <w:t>Một số thành phần con hiển thị thông tin của giao diện trên được mô tả trong bảng dưới đây.</w:t>
+      </w:r>
+    </w:p>
+    <w:tbl>
+      <w:tblPr>
+        <w:tblStyle w:val="TableGrid"/>
+        <w:tblW w:w="0" w:type="auto"/>
+        <w:tblLook w:val="04A0" w:firstRow="1" w:lastRow="0" w:firstColumn="1" w:lastColumn="0" w:noHBand="0" w:noVBand="1"/>
+      </w:tblPr>
+      <w:tblGrid>
+        <w:gridCol w:w="2988"/>
+        <w:gridCol w:w="5732"/>
+      </w:tblGrid>
+      <w:tr>
+        <w:tc>
+          <w:tcPr>
+            <w:tcW w:w="2988" w:type="dxa"/>
+          </w:tcPr>
+          <w:p>
+            <w:r>
+              <w:t>Tên đối tượng giao diện</w:t>
+            </w:r>
+          </w:p>
+        </w:tc>
+        <w:tc>
+          <w:tcPr>
+            <w:tcW w:w="5732" w:type="dxa"/>
+          </w:tcPr>
+          <w:p>
+            <w:r>
+              <w:t>Ý nghĩa</w:t>
+            </w:r>
+          </w:p>
+        </w:tc>
+      </w:tr>
+      <w:tr>
+        <w:tc>
+          <w:tcPr>
+            <w:tcW w:w="2988" w:type="dxa"/>
+          </w:tcPr>
+          <w:p>
+            <w:r>
+              <w:t>labelTemplateName</w:t>
+            </w:r>
+          </w:p>
+        </w:tc>
+        <w:tc>
+          <w:tcPr>
+            <w:tcW w:w="5732" w:type="dxa"/>
+          </w:tcPr>
+          <w:p>
+            <w:r>
+              <w:t>Nhãn hiển thị tên của template</w:t>
+            </w:r>
+          </w:p>
+        </w:tc>
+      </w:tr>
+      <w:tr>
+        <w:tc>
+          <w:tcPr>
+            <w:tcW w:w="2988" w:type="dxa"/>
+          </w:tcPr>
+          <w:p>
+            <w:r>
+              <w:t>tareaTemplateDescription</w:t>
+            </w:r>
+          </w:p>
+        </w:tc>
+        <w:tc>
+          <w:tcPr>
+            <w:tcW w:w="5732" w:type="dxa"/>
+          </w:tcPr>
+          <w:p>
+            <w:r>
+              <w:t>Vùng text hiển thị các thông tin mô tả của template</w:t>
+            </w:r>
+          </w:p>
+        </w:tc>
+      </w:tr>
+      <w:tr>
+        <w:tc>
+          <w:tcPr>
+            <w:tcW w:w="2988" w:type="dxa"/>
+          </w:tcPr>
+          <w:p>
+            <w:r>
+              <w:t>labelImportedTime</w:t>
+            </w:r>
+          </w:p>
+        </w:tc>
+        <w:tc>
+          <w:tcPr>
+            <w:tcW w:w="5732" w:type="dxa"/>
+          </w:tcPr>
+          <w:p>
+            <w:r>
+              <w:t>Nhãn hiển thị thời gian template được nhập vào chương trình</w:t>
+            </w:r>
+          </w:p>
+        </w:tc>
+      </w:tr>
+      <w:tr>
+        <w:tc>
+          <w:tcPr>
+            <w:tcW w:w="2988" w:type="dxa"/>
+          </w:tcPr>
+          <w:p>
+            <w:r>
+              <w:t>tableItems</w:t>
+            </w:r>
+          </w:p>
+        </w:tc>
+        <w:tc>
+          <w:tcPr>
+            <w:tcW w:w="5732" w:type="dxa"/>
+          </w:tcPr>
+          <w:p>
+            <w:r>
+              <w:t>Bảng hiển thị các item của template. Bảng này có 4 cột gồm tên hiển thị, MIB name, OID và cột chứa các nút bật tắt item. Mỗi dòng trong bảng ứng với một template item, chứa thông tin về MIB object dùng trong truy vấn</w:t>
+            </w:r>
+          </w:p>
+        </w:tc>
+      </w:tr>
+      <w:tr>
+        <w:tc>
+          <w:tcPr>
+            <w:tcW w:w="2988" w:type="dxa"/>
+          </w:tcPr>
+          <w:p>
+            <w:r>
+              <w:t>buttonSave</w:t>
+            </w:r>
+          </w:p>
+        </w:tc>
+        <w:tc>
+          <w:tcPr>
+            <w:tcW w:w="5732" w:type="dxa"/>
+          </w:tcPr>
+          <w:p>
+            <w:r>
+              <w:t>Nút lưu thông tin thay đổi</w:t>
+            </w:r>
+          </w:p>
+        </w:tc>
+      </w:tr>
+      <w:tr>
+        <w:tc>
+          <w:tcPr>
+            <w:tcW w:w="2988" w:type="dxa"/>
+          </w:tcPr>
+          <w:p>
+            <w:r>
+              <w:t>buttonCancel</w:t>
+            </w:r>
+          </w:p>
+        </w:tc>
+        <w:tc>
+          <w:tcPr>
+            <w:tcW w:w="5732" w:type="dxa"/>
+          </w:tcPr>
+          <w:p>
+            <w:r>
+              <w:t>Nút hủy việc sửa đổi thông tin</w:t>
+            </w:r>
+          </w:p>
+        </w:tc>
+      </w:tr>
+    </w:tbl>
     <w:p>
       <w:pPr>
         <w:ind w:firstLine="720"/>
       </w:pPr>
       <w:r>
-        <w:t>Giao diện chính còn lại trong chương trình là giao diện danh sách của các Notification nhận được trong hệ thống. Giao diện này có thể được kích thông qua nút trên menu chính của chương trình.</w:t>
+        <w:t xml:space="preserve">Giao diện </w:t>
+      </w:r>
+      <w:r>
+        <w:t>chính</w:t>
+      </w:r>
+      <w:r>
+        <w:t xml:space="preserve"> còn lại</w:t>
+      </w:r>
+      <w:r>
+        <w:t xml:space="preserve"> trong</w:t>
+      </w:r>
+      <w:r>
+        <w:t xml:space="preserve"> chương trình là giao diện danh sách của các Notification </w:t>
+      </w:r>
+      <w:r>
+        <w:t>thu nhận được. Giao diện này có thiết kế như sau.</w:t>
       </w:r>
     </w:p>
     <w:p>
@@ -28732,15 +30372,17 @@
         <w:keepNext/>
         <w:jc w:val="center"/>
       </w:pPr>
+      <w:bookmarkStart w:id="75" w:name="_GoBack"/>
       <w:r>
         <w:rPr>
           <w:noProof/>
         </w:rPr>
+        <w:lastRenderedPageBreak/>
         <w:drawing>
-          <wp:inline distT="0" distB="0" distL="0" distR="0" wp14:anchorId="199CF5A8" wp14:editId="74A85983">
-            <wp:extent cx="4518660" cy="2938780"/>
-            <wp:effectExtent l="0" t="0" r="0" b="0"/>
-            <wp:docPr id="58" name="Picture 58" descr="A screenshot of a computer screen&#10;&#10;Description automatically generated"/>
+          <wp:inline distT="0" distB="0" distL="0" distR="0" wp14:anchorId="698229DB" wp14:editId="5FFA1582">
+            <wp:extent cx="4932218" cy="3987418"/>
+            <wp:effectExtent l="0" t="0" r="1905" b="0"/>
+            <wp:docPr id="27" name="Picture 27" descr="A screenshot of a cell phone&#10;&#10;Description automatically generated"/>
             <wp:cNvGraphicFramePr>
               <a:graphicFrameLocks xmlns:a="http://schemas.openxmlformats.org/drawingml/2006/main" noChangeAspect="1"/>
             </wp:cNvGraphicFramePr>
@@ -28748,36 +30390,29 @@
               <a:graphicData uri="http://schemas.openxmlformats.org/drawingml/2006/picture">
                 <pic:pic xmlns:pic="http://schemas.openxmlformats.org/drawingml/2006/picture">
                   <pic:nvPicPr>
-                    <pic:cNvPr id="58" name="Notification.png"/>
+                    <pic:cNvPr id="27" name="NotificationListGUI.jpg"/>
                     <pic:cNvPicPr/>
                   </pic:nvPicPr>
-                  <pic:blipFill rotWithShape="1">
-                    <a:blip r:embed="rId42" cstate="print">
+                  <pic:blipFill>
+                    <a:blip r:embed="rId42">
                       <a:extLst>
                         <a:ext uri="{28A0092B-C50C-407E-A947-70E740481C1C}">
                           <a14:useLocalDpi xmlns:a14="http://schemas.microsoft.com/office/drawing/2010/main" val="0"/>
                         </a:ext>
                       </a:extLst>
                     </a:blip>
-                    <a:srcRect l="11289" t="3261" r="5033"/>
-                    <a:stretch/>
+                    <a:stretch>
+                      <a:fillRect/>
+                    </a:stretch>
                   </pic:blipFill>
-                  <pic:spPr bwMode="auto">
+                  <pic:spPr>
                     <a:xfrm>
                       <a:off x="0" y="0"/>
-                      <a:ext cx="4518660" cy="2938780"/>
+                      <a:ext cx="4937997" cy="3992090"/>
                     </a:xfrm>
                     <a:prstGeom prst="rect">
                       <a:avLst/>
                     </a:prstGeom>
-                    <a:ln>
-                      <a:noFill/>
-                    </a:ln>
-                    <a:extLst>
-                      <a:ext uri="{53640926-AAD7-44D8-BBD7-CCE9431645EC}">
-                        <a14:shadowObscured xmlns:a14="http://schemas.microsoft.com/office/drawing/2010/main"/>
-                      </a:ext>
-                    </a:extLst>
                   </pic:spPr>
                 </pic:pic>
               </a:graphicData>
@@ -28785,6 +30420,7 @@
           </wp:inline>
         </w:drawing>
       </w:r>
+      <w:bookmarkEnd w:id="75"/>
     </w:p>
     <w:p>
       <w:pPr>
@@ -28814,18 +30450,119 @@
         </w:r>
       </w:fldSimple>
       <w:r>
-        <w:t>: Giao diện danh sách các thông điệp Notificaitons</w:t>
+        <w:t xml:space="preserve">: Giao diện danh sách các thông điệp </w:t>
+      </w:r>
+      <w:r>
+        <w:t>Notifications</w:t>
       </w:r>
       <w:bookmarkEnd w:id="76"/>
     </w:p>
     <w:p>
-      <w:pPr>
-        <w:ind w:firstLine="720"/>
-      </w:pPr>
-      <w:r>
-        <w:t>Ở giao diên mới này, người dùng có thể lựa chọn loại thông điệp muốn quan sát với các nút ngay trên danh sách. Bên cạnh đấy người dùng cũng có thể tìm kiếm các Notification theo thông tin của thiết bị sinh ra bằng ô nhập góc trên bên trái. Kích chọn một thông điệp, một giao diện khác hiển thị các thông tin chi tiết hơn sẽ xuất hiện. Ngoài ra, chương trình còn có một bảng hiển thị các Notification ngay khi vừa nhận được ở bên phải màn hình. Bảng này giúp người dùng có thể nhận biết được khi thiết bị gửi, cho dù họ đang không ở trong giao diện danh sách liệt kê.</w:t>
-      </w:r>
-    </w:p>
+      <w:r>
+        <w:tab/>
+        <w:t>Các thành phần con trong giao diện trên được liệt kê trong bảng sau.</w:t>
+      </w:r>
+    </w:p>
+    <w:tbl>
+      <w:tblPr>
+        <w:tblStyle w:val="TableGrid"/>
+        <w:tblW w:w="0" w:type="auto"/>
+        <w:tblLook w:val="04A0" w:firstRow="1" w:lastRow="0" w:firstColumn="1" w:lastColumn="0" w:noHBand="0" w:noVBand="1"/>
+      </w:tblPr>
+      <w:tblGrid>
+        <w:gridCol w:w="3888"/>
+        <w:gridCol w:w="4832"/>
+      </w:tblGrid>
+      <w:tr>
+        <w:tc>
+          <w:tcPr>
+            <w:tcW w:w="3888" w:type="dxa"/>
+          </w:tcPr>
+          <w:p>
+            <w:r>
+              <w:t>Tên đối tượng giao diện</w:t>
+            </w:r>
+          </w:p>
+        </w:tc>
+        <w:tc>
+          <w:tcPr>
+            <w:tcW w:w="4832" w:type="dxa"/>
+          </w:tcPr>
+          <w:p>
+            <w:r>
+              <w:t>Ý nghĩa</w:t>
+            </w:r>
+          </w:p>
+        </w:tc>
+      </w:tr>
+      <w:tr>
+        <w:tc>
+          <w:tcPr>
+            <w:tcW w:w="3888" w:type="dxa"/>
+          </w:tcPr>
+          <w:p>
+            <w:r>
+              <w:t>cboxColdStart, cboxWarmStart, …</w:t>
+            </w:r>
+          </w:p>
+        </w:tc>
+        <w:tc>
+          <w:tcPr>
+            <w:tcW w:w="4832" w:type="dxa"/>
+          </w:tcPr>
+          <w:p>
+            <w:r>
+              <w:t>Các nút để lựa chọn kiểu thông điệp Notification muốn quan sát</w:t>
+            </w:r>
+          </w:p>
+        </w:tc>
+      </w:tr>
+      <w:tr>
+        <w:tc>
+          <w:tcPr>
+            <w:tcW w:w="3888" w:type="dxa"/>
+          </w:tcPr>
+          <w:p>
+            <w:r>
+              <w:t>tfieldSearch</w:t>
+            </w:r>
+          </w:p>
+        </w:tc>
+        <w:tc>
+          <w:tcPr>
+            <w:tcW w:w="4832" w:type="dxa"/>
+          </w:tcPr>
+          <w:p>
+            <w:r>
+              <w:t>Ô text nhập thông tin thiết bị gửi để lọc thông điệp</w:t>
+            </w:r>
+          </w:p>
+        </w:tc>
+      </w:tr>
+      <w:tr>
+        <w:tc>
+          <w:tcPr>
+            <w:tcW w:w="3888" w:type="dxa"/>
+          </w:tcPr>
+          <w:p>
+            <w:r>
+              <w:t>tableNotfications</w:t>
+            </w:r>
+          </w:p>
+        </w:tc>
+        <w:tc>
+          <w:tcPr>
+            <w:tcW w:w="4832" w:type="dxa"/>
+          </w:tcPr>
+          <w:p>
+            <w:r>
+              <w:t>Bảng danh sách các thông điệp được người dùng lọc ra, với 4 cột thông tin như thiết bị gửi, kiểu thông điệp, nội dung cơ bản và thời gian nhận được thông điệp.</w:t>
+            </w:r>
+          </w:p>
+        </w:tc>
+      </w:tr>
+    </w:tbl>
+    <w:p/>
     <w:p>
       <w:pPr>
         <w:pStyle w:val="Heading2"/>
@@ -32906,7 +34643,7 @@
 </file>
 
 <file path=customXml/itemProps1.xml><?xml version="1.0" encoding="utf-8"?>
-<ds:datastoreItem xmlns:ds="http://schemas.openxmlformats.org/officeDocument/2006/customXml" ds:itemID="{14CA7B16-2BAB-4FA1-86AB-595E798CA8A1}">
+<ds:datastoreItem xmlns:ds="http://schemas.openxmlformats.org/officeDocument/2006/customXml" ds:itemID="{47512695-B4FB-4972-9F10-599D8C09E9D8}">
   <ds:schemaRefs>
     <ds:schemaRef ds:uri="http://schemas.openxmlformats.org/officeDocument/2006/bibliography"/>
   </ds:schemaRefs>

</xml_diff>

<commit_message>
fixed some content in part 3.3
</commit_message>
<xml_diff>
--- a/DATN.docx
+++ b/DATN.docx
@@ -1282,20 +1282,16 @@
                 <w:noProof/>
                 <w:webHidden/>
               </w:rPr>
-            </w:r>
-            <w:r>
-              <w:rPr>
+              <w:fldChar w:fldCharType="separate"/>
+            </w:r>
+            <w:r>
+              <w:rPr>
+                <w:b w:val="0"/>
+                <w:bCs/>
                 <w:noProof/>
                 <w:webHidden/>
               </w:rPr>
-              <w:fldChar w:fldCharType="separate"/>
-            </w:r>
-            <w:r>
-              <w:rPr>
-                <w:noProof/>
-                <w:webHidden/>
-              </w:rPr>
-              <w:t>10</w:t>
+              <w:t>Error! Bookmark not defined.</w:t>
             </w:r>
             <w:r>
               <w:rPr>
@@ -1372,20 +1368,16 @@
                 <w:noProof/>
                 <w:webHidden/>
               </w:rPr>
-            </w:r>
-            <w:r>
-              <w:rPr>
+              <w:fldChar w:fldCharType="separate"/>
+            </w:r>
+            <w:r>
+              <w:rPr>
+                <w:b/>
+                <w:bCs/>
                 <w:noProof/>
                 <w:webHidden/>
               </w:rPr>
-              <w:fldChar w:fldCharType="separate"/>
-            </w:r>
-            <w:r>
-              <w:rPr>
-                <w:noProof/>
-                <w:webHidden/>
-              </w:rPr>
-              <w:t>10</w:t>
+              <w:t>Error! Bookmark not defined.</w:t>
             </w:r>
             <w:r>
               <w:rPr>
@@ -1667,7 +1659,7 @@
                 <w:noProof/>
                 <w:webHidden/>
               </w:rPr>
-              <w:t>12</w:t>
+              <w:t>15</w:t>
             </w:r>
             <w:r>
               <w:rPr>
@@ -1757,7 +1749,7 @@
                 <w:noProof/>
                 <w:webHidden/>
               </w:rPr>
-              <w:t>13</w:t>
+              <w:t>12</w:t>
             </w:r>
             <w:r>
               <w:rPr>
@@ -1853,7 +1845,7 @@
                 <w:noProof/>
                 <w:webHidden/>
               </w:rPr>
-              <w:t>13</w:t>
+              <w:t>12</w:t>
             </w:r>
             <w:r>
               <w:rPr>
@@ -1949,7 +1941,7 @@
                 <w:noProof/>
                 <w:webHidden/>
               </w:rPr>
-              <w:t>14</w:t>
+              <w:t>12</w:t>
             </w:r>
             <w:r>
               <w:rPr>
@@ -2039,7 +2031,7 @@
                 <w:noProof/>
                 <w:webHidden/>
               </w:rPr>
-              <w:t>14</w:t>
+              <w:t>13</w:t>
             </w:r>
             <w:r>
               <w:rPr>
@@ -2135,7 +2127,7 @@
                 <w:noProof/>
                 <w:webHidden/>
               </w:rPr>
-              <w:t>14</w:t>
+              <w:t>13</w:t>
             </w:r>
             <w:r>
               <w:rPr>
@@ -2231,7 +2223,7 @@
                 <w:noProof/>
                 <w:webHidden/>
               </w:rPr>
-              <w:t>16</w:t>
+              <w:t>14</w:t>
             </w:r>
             <w:r>
               <w:rPr>
@@ -2308,20 +2300,16 @@
                 <w:noProof/>
                 <w:webHidden/>
               </w:rPr>
-            </w:r>
-            <w:r>
-              <w:rPr>
+              <w:fldChar w:fldCharType="separate"/>
+            </w:r>
+            <w:r>
+              <w:rPr>
+                <w:b/>
+                <w:bCs/>
                 <w:noProof/>
                 <w:webHidden/>
               </w:rPr>
-              <w:fldChar w:fldCharType="separate"/>
-            </w:r>
-            <w:r>
-              <w:rPr>
-                <w:noProof/>
-                <w:webHidden/>
-              </w:rPr>
-              <w:t>16</w:t>
+              <w:t>Error! Bookmark not defined.</w:t>
             </w:r>
             <w:r>
               <w:rPr>
@@ -2417,7 +2405,7 @@
                 <w:noProof/>
                 <w:webHidden/>
               </w:rPr>
-              <w:t>16</w:t>
+              <w:t>19</w:t>
             </w:r>
             <w:r>
               <w:rPr>
@@ -2513,7 +2501,7 @@
                 <w:noProof/>
                 <w:webHidden/>
               </w:rPr>
-              <w:t>18</w:t>
+              <w:t>20</w:t>
             </w:r>
             <w:r>
               <w:rPr>
@@ -2586,7 +2574,7 @@
                 <w:noProof/>
                 <w:webHidden/>
               </w:rPr>
-              <w:t>20</w:t>
+              <w:t>22</w:t>
             </w:r>
             <w:r>
               <w:rPr>
@@ -2676,7 +2664,7 @@
                 <w:noProof/>
                 <w:webHidden/>
               </w:rPr>
-              <w:t>20</w:t>
+              <w:t>22</w:t>
             </w:r>
             <w:r>
               <w:rPr>
@@ -2766,7 +2754,7 @@
                 <w:noProof/>
                 <w:webHidden/>
               </w:rPr>
-              <w:t>25</w:t>
+              <w:t>27</w:t>
             </w:r>
             <w:r>
               <w:rPr>
@@ -2839,7 +2827,7 @@
                 <w:noProof/>
                 <w:webHidden/>
               </w:rPr>
-              <w:t>28</w:t>
+              <w:t>30</w:t>
             </w:r>
             <w:r>
               <w:rPr>
@@ -2929,7 +2917,7 @@
                 <w:noProof/>
                 <w:webHidden/>
               </w:rPr>
-              <w:t>28</w:t>
+              <w:t>30</w:t>
             </w:r>
             <w:r>
               <w:rPr>
@@ -3025,7 +3013,7 @@
                 <w:noProof/>
                 <w:webHidden/>
               </w:rPr>
-              <w:t>28</w:t>
+              <w:t>30</w:t>
             </w:r>
             <w:r>
               <w:rPr>
@@ -3121,7 +3109,7 @@
                 <w:noProof/>
                 <w:webHidden/>
               </w:rPr>
-              <w:t>36</w:t>
+              <w:t>40</w:t>
             </w:r>
             <w:r>
               <w:rPr>
@@ -3211,7 +3199,7 @@
                 <w:noProof/>
                 <w:webHidden/>
               </w:rPr>
-              <w:t>39</w:t>
+              <w:t>43</w:t>
             </w:r>
             <w:r>
               <w:rPr>
@@ -3307,7 +3295,7 @@
                 <w:noProof/>
                 <w:webHidden/>
               </w:rPr>
-              <w:t>40</w:t>
+              <w:t>43</w:t>
             </w:r>
             <w:r>
               <w:rPr>
@@ -3403,7 +3391,7 @@
                 <w:noProof/>
                 <w:webHidden/>
               </w:rPr>
-              <w:t>43</w:t>
+              <w:t>50</w:t>
             </w:r>
             <w:r>
               <w:rPr>
@@ -3499,7 +3487,7 @@
                 <w:noProof/>
                 <w:webHidden/>
               </w:rPr>
-              <w:t>45</w:t>
+              <w:t>53</w:t>
             </w:r>
             <w:r>
               <w:rPr>
@@ -3595,7 +3583,7 @@
                 <w:noProof/>
                 <w:webHidden/>
               </w:rPr>
-              <w:t>47</w:t>
+              <w:t>56</w:t>
             </w:r>
             <w:r>
               <w:rPr>
@@ -3685,7 +3673,7 @@
                 <w:noProof/>
                 <w:webHidden/>
               </w:rPr>
-              <w:t>50</w:t>
+              <w:t>61</w:t>
             </w:r>
             <w:r>
               <w:rPr>
@@ -3775,7 +3763,7 @@
                 <w:noProof/>
                 <w:webHidden/>
               </w:rPr>
-              <w:t>55</w:t>
+              <w:t>68</w:t>
             </w:r>
             <w:r>
               <w:rPr>
@@ -3848,7 +3836,7 @@
                 <w:noProof/>
                 <w:webHidden/>
               </w:rPr>
-              <w:t>57</w:t>
+              <w:t>70</w:t>
             </w:r>
             <w:r>
               <w:rPr>
@@ -3938,7 +3926,7 @@
                 <w:noProof/>
                 <w:webHidden/>
               </w:rPr>
-              <w:t>57</w:t>
+              <w:t>70</w:t>
             </w:r>
             <w:r>
               <w:rPr>
@@ -4028,7 +4016,7 @@
                 <w:noProof/>
                 <w:webHidden/>
               </w:rPr>
-              <w:t>58</w:t>
+              <w:t>71</w:t>
             </w:r>
             <w:r>
               <w:rPr>
@@ -4101,7 +4089,7 @@
                 <w:noProof/>
                 <w:webHidden/>
               </w:rPr>
-              <w:t>59</w:t>
+              <w:t>72</w:t>
             </w:r>
             <w:r>
               <w:rPr>
@@ -4174,7 +4162,7 @@
                 <w:noProof/>
                 <w:webHidden/>
               </w:rPr>
-              <w:t>61</w:t>
+              <w:t>73</w:t>
             </w:r>
             <w:r>
               <w:rPr>
@@ -4395,7 +4383,7 @@
             <w:noProof/>
             <w:webHidden/>
           </w:rPr>
-          <w:t>13</w:t>
+          <w:t>16</w:t>
         </w:r>
         <w:r>
           <w:rPr>
@@ -4467,7 +4455,7 @@
             <w:noProof/>
             <w:webHidden/>
           </w:rPr>
-          <w:t>20</w:t>
+          <w:t>22</w:t>
         </w:r>
         <w:r>
           <w:rPr>
@@ -4539,7 +4527,7 @@
             <w:noProof/>
             <w:webHidden/>
           </w:rPr>
-          <w:t>25</w:t>
+          <w:t>27</w:t>
         </w:r>
         <w:r>
           <w:rPr>
@@ -4611,7 +4599,7 @@
             <w:noProof/>
             <w:webHidden/>
           </w:rPr>
-          <w:t>28</w:t>
+          <w:t>30</w:t>
         </w:r>
         <w:r>
           <w:rPr>
@@ -4683,7 +4671,7 @@
             <w:noProof/>
             <w:webHidden/>
           </w:rPr>
-          <w:t>29</w:t>
+          <w:t>31</w:t>
         </w:r>
         <w:r>
           <w:rPr>
@@ -4755,7 +4743,7 @@
             <w:noProof/>
             <w:webHidden/>
           </w:rPr>
-          <w:t>30</w:t>
+          <w:t>32</w:t>
         </w:r>
         <w:r>
           <w:rPr>
@@ -4827,7 +4815,7 @@
             <w:noProof/>
             <w:webHidden/>
           </w:rPr>
-          <w:t>31</w:t>
+          <w:t>34</w:t>
         </w:r>
         <w:r>
           <w:rPr>
@@ -4899,7 +4887,7 @@
             <w:noProof/>
             <w:webHidden/>
           </w:rPr>
-          <w:t>32</w:t>
+          <w:t>35</w:t>
         </w:r>
         <w:r>
           <w:rPr>
@@ -4971,7 +4959,7 @@
             <w:noProof/>
             <w:webHidden/>
           </w:rPr>
-          <w:t>33</w:t>
+          <w:t>36</w:t>
         </w:r>
         <w:r>
           <w:rPr>
@@ -5043,7 +5031,7 @@
             <w:noProof/>
             <w:webHidden/>
           </w:rPr>
-          <w:t>33</w:t>
+          <w:t>36</w:t>
         </w:r>
         <w:r>
           <w:rPr>
@@ -5115,7 +5103,7 @@
             <w:noProof/>
             <w:webHidden/>
           </w:rPr>
-          <w:t>34</w:t>
+          <w:t>37</w:t>
         </w:r>
         <w:r>
           <w:rPr>
@@ -5187,7 +5175,7 @@
             <w:noProof/>
             <w:webHidden/>
           </w:rPr>
-          <w:t>35</w:t>
+          <w:t>38</w:t>
         </w:r>
         <w:r>
           <w:rPr>
@@ -5259,7 +5247,7 @@
             <w:noProof/>
             <w:webHidden/>
           </w:rPr>
-          <w:t>36</w:t>
+          <w:t>39</w:t>
         </w:r>
         <w:r>
           <w:rPr>
@@ -5331,7 +5319,7 @@
             <w:noProof/>
             <w:webHidden/>
           </w:rPr>
-          <w:t>37</w:t>
+          <w:t>40</w:t>
         </w:r>
         <w:r>
           <w:rPr>
@@ -5403,7 +5391,7 @@
             <w:noProof/>
             <w:webHidden/>
           </w:rPr>
-          <w:t>38</w:t>
+          <w:t>41</w:t>
         </w:r>
         <w:r>
           <w:rPr>
@@ -5475,7 +5463,7 @@
             <w:noProof/>
             <w:webHidden/>
           </w:rPr>
-          <w:t>38</w:t>
+          <w:t>42</w:t>
         </w:r>
         <w:r>
           <w:rPr>
@@ -5547,7 +5535,7 @@
             <w:noProof/>
             <w:webHidden/>
           </w:rPr>
-          <w:t>39</w:t>
+          <w:t>43</w:t>
         </w:r>
         <w:r>
           <w:rPr>
@@ -5619,7 +5607,7 @@
             <w:noProof/>
             <w:webHidden/>
           </w:rPr>
-          <w:t>40</w:t>
+          <w:t>44</w:t>
         </w:r>
         <w:r>
           <w:rPr>
@@ -5691,7 +5679,7 @@
             <w:noProof/>
             <w:webHidden/>
           </w:rPr>
-          <w:t>42</w:t>
+          <w:t>47</w:t>
         </w:r>
         <w:r>
           <w:rPr>
@@ -5763,7 +5751,7 @@
             <w:noProof/>
             <w:webHidden/>
           </w:rPr>
-          <w:t>43</w:t>
+          <w:t>49</w:t>
         </w:r>
         <w:r>
           <w:rPr>
@@ -5835,7 +5823,7 @@
             <w:noProof/>
             <w:webHidden/>
           </w:rPr>
-          <w:t>44</w:t>
+          <w:t>50</w:t>
         </w:r>
         <w:r>
           <w:rPr>
@@ -5907,7 +5895,7 @@
             <w:noProof/>
             <w:webHidden/>
           </w:rPr>
-          <w:t>45</w:t>
+          <w:t>53</w:t>
         </w:r>
         <w:r>
           <w:rPr>
@@ -5979,7 +5967,7 @@
             <w:noProof/>
             <w:webHidden/>
           </w:rPr>
-          <w:t>46</w:t>
+          <w:t>55</w:t>
         </w:r>
         <w:r>
           <w:rPr>
@@ -6051,7 +6039,7 @@
             <w:noProof/>
             <w:webHidden/>
           </w:rPr>
-          <w:t>48</w:t>
+          <w:t>57</w:t>
         </w:r>
         <w:r>
           <w:rPr>
@@ -6123,7 +6111,7 @@
             <w:noProof/>
             <w:webHidden/>
           </w:rPr>
-          <w:t>49</w:t>
+          <w:t>58</w:t>
         </w:r>
         <w:r>
           <w:rPr>
@@ -6195,7 +6183,7 @@
             <w:noProof/>
             <w:webHidden/>
           </w:rPr>
-          <w:t>50</w:t>
+          <w:t>60</w:t>
         </w:r>
         <w:r>
           <w:rPr>
@@ -6267,7 +6255,7 @@
             <w:noProof/>
             <w:webHidden/>
           </w:rPr>
-          <w:t>51</w:t>
+          <w:t>62</w:t>
         </w:r>
         <w:r>
           <w:rPr>
@@ -6339,7 +6327,7 @@
             <w:noProof/>
             <w:webHidden/>
           </w:rPr>
-          <w:t>52</w:t>
+          <w:t>63</w:t>
         </w:r>
         <w:r>
           <w:rPr>
@@ -6411,7 +6399,7 @@
             <w:noProof/>
             <w:webHidden/>
           </w:rPr>
-          <w:t>52</w:t>
+          <w:t>64</w:t>
         </w:r>
         <w:r>
           <w:rPr>
@@ -6483,7 +6471,7 @@
             <w:noProof/>
             <w:webHidden/>
           </w:rPr>
-          <w:t>53</w:t>
+          <w:t>65</w:t>
         </w:r>
         <w:r>
           <w:rPr>
@@ -6555,7 +6543,7 @@
             <w:noProof/>
             <w:webHidden/>
           </w:rPr>
-          <w:t>54</w:t>
+          <w:t>66</w:t>
         </w:r>
         <w:r>
           <w:rPr>
@@ -6627,7 +6615,7 @@
             <w:noProof/>
             <w:webHidden/>
           </w:rPr>
-          <w:t>54</w:t>
+          <w:t>67</w:t>
         </w:r>
         <w:r>
           <w:rPr>
@@ -6699,7 +6687,7 @@
             <w:noProof/>
             <w:webHidden/>
           </w:rPr>
-          <w:t>55</w:t>
+          <w:t>68</w:t>
         </w:r>
         <w:r>
           <w:rPr>
@@ -6771,7 +6759,7 @@
             <w:noProof/>
             <w:webHidden/>
           </w:rPr>
-          <w:t>56</w:t>
+          <w:t>69</w:t>
         </w:r>
         <w:r>
           <w:rPr>
@@ -6843,7 +6831,7 @@
             <w:noProof/>
             <w:webHidden/>
           </w:rPr>
-          <w:t>57</w:t>
+          <w:t>70</w:t>
         </w:r>
         <w:r>
           <w:rPr>
@@ -7036,7 +7024,7 @@
             <w:noProof/>
             <w:webHidden/>
           </w:rPr>
-          <w:t>15</w:t>
+          <w:t>14</w:t>
         </w:r>
         <w:r>
           <w:rPr>
@@ -7108,7 +7096,7 @@
             <w:noProof/>
             <w:webHidden/>
           </w:rPr>
-          <w:t>16</w:t>
+          <w:t>14</w:t>
         </w:r>
         <w:r>
           <w:rPr>
@@ -7180,7 +7168,7 @@
             <w:noProof/>
             <w:webHidden/>
           </w:rPr>
-          <w:t>18</w:t>
+          <w:t>20</w:t>
         </w:r>
         <w:r>
           <w:rPr>
@@ -7252,7 +7240,7 @@
             <w:noProof/>
             <w:webHidden/>
           </w:rPr>
-          <w:t>20</w:t>
+          <w:t>23</w:t>
         </w:r>
         <w:r>
           <w:rPr>
@@ -7324,7 +7312,7 @@
             <w:noProof/>
             <w:webHidden/>
           </w:rPr>
-          <w:t>21</w:t>
+          <w:t>23</w:t>
         </w:r>
         <w:r>
           <w:rPr>
@@ -7396,7 +7384,7 @@
             <w:noProof/>
             <w:webHidden/>
           </w:rPr>
-          <w:t>21</w:t>
+          <w:t>23</w:t>
         </w:r>
         <w:r>
           <w:rPr>
@@ -7468,7 +7456,7 @@
             <w:noProof/>
             <w:webHidden/>
           </w:rPr>
-          <w:t>22</w:t>
+          <w:t>24</w:t>
         </w:r>
         <w:r>
           <w:rPr>
@@ -7540,7 +7528,7 @@
             <w:noProof/>
             <w:webHidden/>
           </w:rPr>
-          <w:t>22</w:t>
+          <w:t>24</w:t>
         </w:r>
         <w:r>
           <w:rPr>
@@ -7612,7 +7600,7 @@
             <w:noProof/>
             <w:webHidden/>
           </w:rPr>
-          <w:t>23</w:t>
+          <w:t>25</w:t>
         </w:r>
         <w:r>
           <w:rPr>
@@ -7684,7 +7672,7 @@
             <w:noProof/>
             <w:webHidden/>
           </w:rPr>
-          <w:t>23</w:t>
+          <w:t>25</w:t>
         </w:r>
         <w:r>
           <w:rPr>
@@ -7756,7 +7744,7 @@
             <w:noProof/>
             <w:webHidden/>
           </w:rPr>
-          <w:t>24</w:t>
+          <w:t>26</w:t>
         </w:r>
         <w:r>
           <w:rPr>
@@ -7828,7 +7816,7 @@
             <w:noProof/>
             <w:webHidden/>
           </w:rPr>
-          <w:t>24</w:t>
+          <w:t>26</w:t>
         </w:r>
         <w:r>
           <w:rPr>
@@ -7900,7 +7888,7 @@
             <w:noProof/>
             <w:webHidden/>
           </w:rPr>
-          <w:t>24</w:t>
+          <w:t>26</w:t>
         </w:r>
         <w:r>
           <w:rPr>
@@ -7972,7 +7960,7 @@
             <w:noProof/>
             <w:webHidden/>
           </w:rPr>
-          <w:t>26</w:t>
+          <w:t>27</w:t>
         </w:r>
         <w:r>
           <w:rPr>
@@ -8044,7 +8032,7 @@
             <w:noProof/>
             <w:webHidden/>
           </w:rPr>
-          <w:t>26</w:t>
+          <w:t>28</w:t>
         </w:r>
         <w:r>
           <w:rPr>
@@ -8116,7 +8104,7 @@
             <w:noProof/>
             <w:webHidden/>
           </w:rPr>
-          <w:t>26</w:t>
+          <w:t>28</w:t>
         </w:r>
         <w:r>
           <w:rPr>
@@ -28246,7 +28234,10 @@
               <w:jc w:val="left"/>
             </w:pPr>
             <w:r>
-              <w:t>Mitem1</w:t>
+              <w:t>m</w:t>
+            </w:r>
+            <w:r>
+              <w:t>item1</w:t>
             </w:r>
           </w:p>
         </w:tc>
@@ -28274,7 +28265,10 @@
               <w:jc w:val="left"/>
             </w:pPr>
             <w:r>
-              <w:t>Mitem2</w:t>
+              <w:t>m</w:t>
+            </w:r>
+            <w:r>
+              <w:t>item2</w:t>
             </w:r>
           </w:p>
         </w:tc>
@@ -28302,7 +28296,10 @@
               <w:jc w:val="left"/>
             </w:pPr>
             <w:r>
-              <w:t>Mitem3</w:t>
+              <w:t>m</w:t>
+            </w:r>
+            <w:r>
+              <w:t>item3</w:t>
             </w:r>
           </w:p>
         </w:tc>
@@ -28343,7 +28340,13 @@
               <w:jc w:val="left"/>
             </w:pPr>
             <w:r>
-              <w:t>Ô điền tìm thiết bị trong danh sách</w:t>
+              <w:t>Ô điền tìm</w:t>
+            </w:r>
+            <w:r>
+              <w:t xml:space="preserve"> lọc</w:t>
+            </w:r>
+            <w:r>
+              <w:t xml:space="preserve"> thiết bị trong danh sách</w:t>
             </w:r>
           </w:p>
         </w:tc>
@@ -28489,7 +28492,13 @@
               <w:jc w:val="left"/>
             </w:pPr>
             <w:r>
-              <w:t>Ô text chứa nhãn thiết bị</w:t>
+              <w:t xml:space="preserve">Ô text </w:t>
+            </w:r>
+            <w:r>
+              <w:t>hiển thị</w:t>
+            </w:r>
+            <w:r>
+              <w:t xml:space="preserve"> nhãn thiết bị</w:t>
             </w:r>
           </w:p>
         </w:tc>
@@ -28517,7 +28526,13 @@
               <w:jc w:val="left"/>
             </w:pPr>
             <w:r>
-              <w:t>Ô text chứa tên thiết bị</w:t>
+              <w:t xml:space="preserve">Ô text </w:t>
+            </w:r>
+            <w:r>
+              <w:t xml:space="preserve">hiển thị </w:t>
+            </w:r>
+            <w:r>
+              <w:t>tên thiết bị</w:t>
             </w:r>
           </w:p>
         </w:tc>
@@ -28602,7 +28617,10 @@
               <w:jc w:val="left"/>
             </w:pPr>
             <w:r>
-              <w:t>Ô text hiển thị thông tin mô tả hệ thống của thiết bị</w:t>
+              <w:t>Vùng</w:t>
+            </w:r>
+            <w:r>
+              <w:t xml:space="preserve"> text hiển thị thông tin mô tả hệ thống của thiết bị</w:t>
             </w:r>
           </w:p>
         </w:tc>
@@ -28630,7 +28648,10 @@
               <w:jc w:val="left"/>
             </w:pPr>
             <w:r>
-              <w:t>Nhãn hiển thị thời gian cuối cùng thiết bị trả lời truy vấn</w:t>
+              <w:t xml:space="preserve">Nhãn hiển thị thời gian cuối cùng </w:t>
+            </w:r>
+            <w:r>
+              <w:t>truy vấn đến thiết bị</w:t>
             </w:r>
           </w:p>
         </w:tc>
@@ -28658,7 +28679,13 @@
               <w:jc w:val="left"/>
             </w:pPr>
             <w:r>
-              <w:t>Ô box biểu hiện SNMP version của thiết bị</w:t>
+              <w:t xml:space="preserve">Ô box </w:t>
+            </w:r>
+            <w:r>
+              <w:t xml:space="preserve">hiển thị </w:t>
+            </w:r>
+            <w:r>
+              <w:t>SNMP version của thiết bị</w:t>
             </w:r>
           </w:p>
         </w:tc>
@@ -29012,7 +29039,13 @@
         <w:t>trong thiết kế trên</w:t>
       </w:r>
       <w:r>
-        <w:t xml:space="preserve"> được mô tả trong bảng sau.</w:t>
+        <w:t xml:space="preserve"> được mô tả </w:t>
+      </w:r>
+      <w:r>
+        <w:t>ở</w:t>
+      </w:r>
+      <w:r>
+        <w:t xml:space="preserve"> bảng sau.</w:t>
       </w:r>
     </w:p>
     <w:tbl>
@@ -29091,7 +29124,7 @@
           </w:tcPr>
           <w:p>
             <w:r>
-              <w:t>Nhãn hiển thị thông tin kích thước của bộ nhớ RAM của thiết bị.</w:t>
+              <w:t>Nhãn hiển thị thông tin kích thước của bộ nhớ RAM.</w:t>
             </w:r>
           </w:p>
         </w:tc>
@@ -29135,7 +29168,10 @@
           </w:tcPr>
           <w:p>
             <w:r>
-              <w:t>Nhãn hiển thị thông tin kích thước vùng nhớ ảo của thiết bị</w:t>
+              <w:t>Nhãn hiển thị thông tin kích thước vùng nhớ ảo</w:t>
+            </w:r>
+            <w:r>
+              <w:t>.</w:t>
             </w:r>
           </w:p>
         </w:tc>
@@ -29157,7 +29193,13 @@
           </w:tcPr>
           <w:p>
             <w:r>
-              <w:t>Nhãn hiển thị thông tin kích thước được sử dụng của vùng nhớ ảo</w:t>
+              <w:t xml:space="preserve">Nhãn hiển thị thông tin kích thước </w:t>
+            </w:r>
+            <w:r>
+              <w:t>phần được</w:t>
+            </w:r>
+            <w:r>
+              <w:t xml:space="preserve"> sử dụng của vùng nhớ ảo</w:t>
             </w:r>
           </w:p>
         </w:tc>
@@ -29179,7 +29221,22 @@
           </w:tcPr>
           <w:p>
             <w:r>
-              <w:t>Bảng thông tin trạng thái các ổ đĩa của thiết bị gồm 3 cột gồm tên ổ, kích thước, kích thước phần được dùng</w:t>
+              <w:t>Bảng thông tin trạng thái các ổ đĩa của thiết bị gồm 3 cột</w:t>
+            </w:r>
+            <w:r>
+              <w:t xml:space="preserve">: </w:t>
+            </w:r>
+            <w:r>
+              <w:t>tên ổ, kích thước</w:t>
+            </w:r>
+            <w:r>
+              <w:t xml:space="preserve"> tổng cộng</w:t>
+            </w:r>
+            <w:r>
+              <w:t xml:space="preserve">, kích thước phần </w:t>
+            </w:r>
+            <w:r>
+              <w:t>được dùng.</w:t>
             </w:r>
           </w:p>
         </w:tc>
@@ -29204,7 +29261,10 @@
               <w:t xml:space="preserve">Nhãn hiển thị thời gian </w:t>
             </w:r>
             <w:r>
-              <w:t>chương trình nhận được những dữ liệu này</w:t>
+              <w:t xml:space="preserve">chương trình nhận được những dữ liệu </w:t>
+            </w:r>
+            <w:r>
+              <w:t>hiển thị</w:t>
             </w:r>
           </w:p>
         </w:tc>
@@ -29226,7 +29286,13 @@
           </w:tcPr>
           <w:p>
             <w:r>
-              <w:t>Ô nhập thời gian chu kỳ cho thành phần cập nhật tự động</w:t>
+              <w:t xml:space="preserve">Ô nhập </w:t>
+            </w:r>
+            <w:r>
+              <w:t xml:space="preserve">chu kỳ thời gian </w:t>
+            </w:r>
+            <w:r>
+              <w:t>cập nhật tự động</w:t>
             </w:r>
           </w:p>
         </w:tc>
@@ -29288,7 +29354,13 @@
         <w:t xml:space="preserve"> có thể mở từ giao diện thông tin cơ bản của thiết bị </w:t>
       </w:r>
       <w:r>
-        <w:t>là giao diện hiển thị các biểu đồ thống kê dữ liệu thu thập được. Giao diện này có thiết kê như sau.</w:t>
+        <w:t>là giao diện hiển thị các biểu đồ thống kê dữ liệu thu thập được. Giao diện này có thiết k</w:t>
+      </w:r>
+      <w:r>
+        <w:t>ế</w:t>
+      </w:r>
+      <w:r>
+        <w:t xml:space="preserve"> như sau.</w:t>
       </w:r>
     </w:p>
     <w:p>
@@ -29381,8 +29453,10 @@
       <w:bookmarkEnd w:id="71"/>
     </w:p>
     <w:p>
-      <w:r>
-        <w:lastRenderedPageBreak/>
+      <w:pPr>
+        <w:ind w:firstLine="720"/>
+      </w:pPr>
+      <w:r>
         <w:t xml:space="preserve">Các thành phần giao diện con của giao diện hiển thị biểu đồ thống kê được mô tả trong bảng </w:t>
       </w:r>
       <w:r>
@@ -29438,7 +29512,11 @@
           </w:tcPr>
           <w:p>
             <w:r>
-              <w:t>Nút kích hoạt hiển thị biểu đồ với dữ liệu thu thập trong ngày hiện tại</w:t>
+              <w:t xml:space="preserve">Nút kích hoạt hiển thị biểu đồ với dữ liệu thu thập </w:t>
+            </w:r>
+            <w:r>
+              <w:lastRenderedPageBreak/>
+              <w:t>trong ngày hiện tại</w:t>
             </w:r>
           </w:p>
         </w:tc>
@@ -29450,6 +29528,7 @@
           </w:tcPr>
           <w:p>
             <w:r>
+              <w:lastRenderedPageBreak/>
               <w:t>buttonYesterday</w:t>
             </w:r>
           </w:p>
@@ -29482,7 +29561,13 @@
           </w:tcPr>
           <w:p>
             <w:r>
-              <w:t xml:space="preserve">Nút kích hoạt hiển thị biểu đồ thống kê với dữ liệu tổng hợp cho 3 ngày trước </w:t>
+              <w:t xml:space="preserve">Nút kích hoạt hiển thị biểu đồ thống kê với dữ liệu </w:t>
+            </w:r>
+            <w:r>
+              <w:t xml:space="preserve">tổng hợp trong 3 </w:t>
+            </w:r>
+            <w:r>
+              <w:t xml:space="preserve">ngày trước </w:t>
             </w:r>
           </w:p>
         </w:tc>
@@ -29504,7 +29589,123 @@
           </w:tcPr>
           <w:p>
             <w:r>
-              <w:t>Nút kích hoạt hiển thị biểu đồ thống kê với dữ liệu tổng hợp cho 7 ngày trước</w:t>
+              <w:t xml:space="preserve">Nút kích hoạt hiển thị biểu đồ thống kê với dữ liệu </w:t>
+            </w:r>
+            <w:r>
+              <w:t xml:space="preserve">thu được trong 7 </w:t>
+            </w:r>
+            <w:r>
+              <w:t>ngày trước</w:t>
+            </w:r>
+          </w:p>
+        </w:tc>
+      </w:tr>
+      <w:tr>
+        <w:tc>
+          <w:tcPr>
+            <w:tcW w:w="2898" w:type="dxa"/>
+          </w:tcPr>
+          <w:p>
+            <w:r>
+              <w:t>cpuPanel</w:t>
+            </w:r>
+          </w:p>
+        </w:tc>
+        <w:tc>
+          <w:tcPr>
+            <w:tcW w:w="5822" w:type="dxa"/>
+          </w:tcPr>
+          <w:p>
+            <w:r>
+              <w:t>Panel hiển thị biểu đồ thống kê tải trung bình của CPU</w:t>
+            </w:r>
+          </w:p>
+        </w:tc>
+      </w:tr>
+      <w:tr>
+        <w:tc>
+          <w:tcPr>
+            <w:tcW w:w="2898" w:type="dxa"/>
+          </w:tcPr>
+          <w:p>
+            <w:r>
+              <w:t>memoryPanel</w:t>
+            </w:r>
+          </w:p>
+        </w:tc>
+        <w:tc>
+          <w:tcPr>
+            <w:tcW w:w="5822" w:type="dxa"/>
+          </w:tcPr>
+          <w:p>
+            <w:r>
+              <w:t>Panel hiển thị biểu đồ thống kê lượng bộ nhớ sử dụng trung binh</w:t>
+            </w:r>
+          </w:p>
+        </w:tc>
+      </w:tr>
+      <w:tr>
+        <w:tc>
+          <w:tcPr>
+            <w:tcW w:w="2898" w:type="dxa"/>
+          </w:tcPr>
+          <w:p>
+            <w:r>
+              <w:t>bandwidthPanel</w:t>
+            </w:r>
+          </w:p>
+        </w:tc>
+        <w:tc>
+          <w:tcPr>
+            <w:tcW w:w="5822" w:type="dxa"/>
+          </w:tcPr>
+          <w:p>
+            <w:r>
+              <w:t>Panel hiển thị biểu đồ thống kê cho lượng băng thông sử dụng trung bình</w:t>
+            </w:r>
+          </w:p>
+        </w:tc>
+      </w:tr>
+      <w:tr>
+        <w:tc>
+          <w:tcPr>
+            <w:tcW w:w="2898" w:type="dxa"/>
+          </w:tcPr>
+          <w:p>
+            <w:r>
+              <w:t>cboxMemory</w:t>
+            </w:r>
+          </w:p>
+        </w:tc>
+        <w:tc>
+          <w:tcPr>
+            <w:tcW w:w="5822" w:type="dxa"/>
+          </w:tcPr>
+          <w:p>
+            <w:r>
+              <w:t>Box để lựa chọn loại bộ nhớ cho quan sát riêng</w:t>
+            </w:r>
+          </w:p>
+        </w:tc>
+      </w:tr>
+      <w:tr>
+        <w:tc>
+          <w:tcPr>
+            <w:tcW w:w="2898" w:type="dxa"/>
+          </w:tcPr>
+          <w:p>
+            <w:r>
+              <w:t>cboxInterfaces</w:t>
+            </w:r>
+          </w:p>
+        </w:tc>
+        <w:tc>
+          <w:tcPr>
+            <w:tcW w:w="5822" w:type="dxa"/>
+          </w:tcPr>
+          <w:p>
+            <w:r>
+              <w:t>Box để lựa chọn giao diện mạng cho quan sát riêng</w:t>
             </w:r>
           </w:p>
         </w:tc>
@@ -29513,7 +29714,13 @@
     <w:p>
       <w:r>
         <w:tab/>
-        <w:t>Giao diện còn lại có thể xuất hiện từ giao diện thông tin cơ bản của thiết bị được chọn là giao diện hiển thị kết quả truy vấn với template. Giao diện này có thiết kế sau.</w:t>
+        <w:t xml:space="preserve">Giao diện còn lại có thể xuất hiện từ giao diện thông tin cơ bản của thiết bị được chọn là giao diện hiển thị kết quả truy vấn với template. Giao diện này có thiết kế </w:t>
+      </w:r>
+      <w:r>
+        <w:t xml:space="preserve">như </w:t>
+      </w:r>
+      <w:r>
+        <w:t>sau.</w:t>
       </w:r>
     </w:p>
     <w:p>
@@ -29605,7 +29812,19 @@
         <w:ind w:firstLine="720"/>
       </w:pPr>
       <w:r>
-        <w:t>Các thành phần con cơ bản trên giao diện này được liệt kê trong bảng dưới đây.</w:t>
+        <w:t xml:space="preserve">Các thành phần con cơ bản </w:t>
+      </w:r>
+      <w:r>
+        <w:t>của</w:t>
+      </w:r>
+      <w:r>
+        <w:t xml:space="preserve"> giao diện </w:t>
+      </w:r>
+      <w:r>
+        <w:t>trên</w:t>
+      </w:r>
+      <w:r>
+        <w:t xml:space="preserve"> được liệt kê trong bảng dưới đây.</w:t>
       </w:r>
     </w:p>
     <w:tbl>
@@ -29691,6 +29910,7 @@
           </w:tcPr>
           <w:p>
             <w:r>
+              <w:lastRenderedPageBreak/>
               <w:t>tableResult</w:t>
             </w:r>
           </w:p>
@@ -29701,7 +29921,13 @@
           </w:tcPr>
           <w:p>
             <w:r>
-              <w:t xml:space="preserve">Bảng hiển thị kết quả truy vấn. Với template loại Singular, bảng kết quả có hai cột hiển thị tên </w:t>
+              <w:t>Bảng hiển thị kết quả truy vấn. Với template loại Singular, bảng kết quả có hai cột</w:t>
+            </w:r>
+            <w:r>
+              <w:t xml:space="preserve"> dùng</w:t>
+            </w:r>
+            <w:r>
+              <w:t xml:space="preserve"> hiển thị tên </w:t>
             </w:r>
             <w:r>
               <w:t xml:space="preserve">và giá trị của MIB object </w:t>
@@ -29710,11 +29936,13 @@
               <w:t>được truy vấn</w:t>
             </w:r>
             <w:r>
-              <w:t xml:space="preserve">. Còn với loại Tabular, bảng kết quả có nhiều cột với mỗi cột lưu giá trị của một MIB object và </w:t>
-            </w:r>
-            <w:r>
-              <w:lastRenderedPageBreak/>
-              <w:t xml:space="preserve">mỗi dòng ứng với một dòng thông tin lấy ra được từ </w:t>
+              <w:t xml:space="preserve">. Còn với loại Tabular, bảng kết quả có nhiều cột với mỗi cột </w:t>
+            </w:r>
+            <w:r>
+              <w:t>hiển thị</w:t>
+            </w:r>
+            <w:r>
+              <w:t xml:space="preserve"> giá trị của một MIB object và mỗi dòng ứng với một dòng thông tin lấy ra được từ </w:t>
             </w:r>
             <w:r>
               <w:t>MIB</w:t>
@@ -29729,7 +29957,6 @@
           </w:tcPr>
           <w:p>
             <w:r>
-              <w:lastRenderedPageBreak/>
               <w:t>labelUpdatedTime</w:t>
             </w:r>
           </w:p>
@@ -29818,7 +30045,19 @@
         <w:ind w:firstLine="720"/>
       </w:pPr>
       <w:r>
-        <w:t>Giao diện cơ bản thứ năm của chương trình là giao diện hiển thị thông tin thu thập được của giao diện mạng được chọn. Giao diện này có thiết kế như bên dưới.</w:t>
+        <w:t xml:space="preserve">Giao diện cơ bản </w:t>
+      </w:r>
+      <w:r>
+        <w:t>tiếp theo</w:t>
+      </w:r>
+      <w:r>
+        <w:t xml:space="preserve"> của chương trình là giao diện hiển thị thông tin thu thập được của giao diện mạng được chọn. Giao diện này có thiết kế </w:t>
+      </w:r>
+      <w:r>
+        <w:t>sau</w:t>
+      </w:r>
+      <w:r>
+        <w:t>.</w:t>
       </w:r>
     </w:p>
     <w:p>
@@ -29922,10 +30161,22 @@
         <w:ind w:firstLine="720"/>
       </w:pPr>
       <w:r>
-        <w:t xml:space="preserve">Giao diện này có </w:t>
-      </w:r>
-      <w:r>
-        <w:t>các thành phần giao diện con được mô tả theo bảng dưới đây.</w:t>
+        <w:t xml:space="preserve">Giao diện </w:t>
+      </w:r>
+      <w:r>
+        <w:t>trên</w:t>
+      </w:r>
+      <w:r>
+        <w:t xml:space="preserve"> có </w:t>
+      </w:r>
+      <w:r>
+        <w:t>các thành phần giao diện con được mô tả theo bảng</w:t>
+      </w:r>
+      <w:r>
+        <w:t xml:space="preserve"> bên</w:t>
+      </w:r>
+      <w:r>
+        <w:t xml:space="preserve"> dưới.</w:t>
       </w:r>
     </w:p>
     <w:tbl>
@@ -29935,13 +30186,13 @@
         <w:tblLook w:val="04A0" w:firstRow="1" w:lastRow="0" w:firstColumn="1" w:lastColumn="0" w:noHBand="0" w:noVBand="1"/>
       </w:tblPr>
       <w:tblGrid>
-        <w:gridCol w:w="4360"/>
-        <w:gridCol w:w="4360"/>
+        <w:gridCol w:w="3438"/>
+        <w:gridCol w:w="5282"/>
       </w:tblGrid>
       <w:tr>
         <w:tc>
           <w:tcPr>
-            <w:tcW w:w="4360" w:type="dxa"/>
+            <w:tcW w:w="3438" w:type="dxa"/>
           </w:tcPr>
           <w:p>
             <w:r>
@@ -29951,7 +30202,7 @@
         </w:tc>
         <w:tc>
           <w:tcPr>
-            <w:tcW w:w="4360" w:type="dxa"/>
+            <w:tcW w:w="5282" w:type="dxa"/>
           </w:tcPr>
           <w:p>
             <w:r>
@@ -29963,7 +30214,7 @@
       <w:tr>
         <w:tc>
           <w:tcPr>
-            <w:tcW w:w="4360" w:type="dxa"/>
+            <w:tcW w:w="3438" w:type="dxa"/>
           </w:tcPr>
           <w:p>
             <w:r>
@@ -29973,19 +30224,28 @@
         </w:tc>
         <w:tc>
           <w:tcPr>
-            <w:tcW w:w="4360" w:type="dxa"/>
-          </w:tcPr>
-          <w:p>
-            <w:r>
-              <w:t>Các nhãn hiển thị các thông tin giao diện mạng thu thập được, tương ứng với các nhãn mô tả phía bên trái.</w:t>
-            </w:r>
-          </w:p>
-        </w:tc>
-      </w:tr>
-      <w:tr>
-        <w:tc>
-          <w:tcPr>
-            <w:tcW w:w="4360" w:type="dxa"/>
+            <w:tcW w:w="5282" w:type="dxa"/>
+          </w:tcPr>
+          <w:p>
+            <w:r>
+              <w:t>Các n</w:t>
+            </w:r>
+            <w:r>
+              <w:t xml:space="preserve">hãn hiển thị thông tin giao diện mạng thu thập được, tương ứng với các nhãn </w:t>
+            </w:r>
+            <w:r>
+              <w:t>hiển thị ý nghĩa</w:t>
+            </w:r>
+            <w:r>
+              <w:t xml:space="preserve"> bên trái.</w:t>
+            </w:r>
+          </w:p>
+        </w:tc>
+      </w:tr>
+      <w:tr>
+        <w:tc>
+          <w:tcPr>
+            <w:tcW w:w="3438" w:type="dxa"/>
           </w:tcPr>
           <w:p>
             <w:r>
@@ -29995,7 +30255,7 @@
         </w:tc>
         <w:tc>
           <w:tcPr>
-            <w:tcW w:w="4360" w:type="dxa"/>
+            <w:tcW w:w="5282" w:type="dxa"/>
           </w:tcPr>
           <w:p>
             <w:r>
@@ -30007,7 +30267,7 @@
       <w:tr>
         <w:tc>
           <w:tcPr>
-            <w:tcW w:w="4360" w:type="dxa"/>
+            <w:tcW w:w="3438" w:type="dxa"/>
           </w:tcPr>
           <w:p>
             <w:r>
@@ -30017,19 +30277,25 @@
         </w:tc>
         <w:tc>
           <w:tcPr>
-            <w:tcW w:w="4360" w:type="dxa"/>
-          </w:tcPr>
-          <w:p>
-            <w:r>
-              <w:t>Ô text nhập số để thay đổi chu kỳ cập nhật tự động</w:t>
-            </w:r>
-          </w:p>
-        </w:tc>
-      </w:tr>
-      <w:tr>
-        <w:tc>
-          <w:tcPr>
-            <w:tcW w:w="4360" w:type="dxa"/>
+            <w:tcW w:w="5282" w:type="dxa"/>
+          </w:tcPr>
+          <w:p>
+            <w:r>
+              <w:t>Ô nhập chu kỳ</w:t>
+            </w:r>
+            <w:r>
+              <w:t xml:space="preserve"> thời gian</w:t>
+            </w:r>
+            <w:r>
+              <w:t xml:space="preserve"> cập nhật tự động</w:t>
+            </w:r>
+          </w:p>
+        </w:tc>
+      </w:tr>
+      <w:tr>
+        <w:tc>
+          <w:tcPr>
+            <w:tcW w:w="3438" w:type="dxa"/>
           </w:tcPr>
           <w:p>
             <w:r>
@@ -30039,7 +30305,7 @@
         </w:tc>
         <w:tc>
           <w:tcPr>
-            <w:tcW w:w="4360" w:type="dxa"/>
+            <w:tcW w:w="5282" w:type="dxa"/>
           </w:tcPr>
           <w:p>
             <w:r>
@@ -30051,17 +30317,18 @@
       <w:tr>
         <w:tc>
           <w:tcPr>
-            <w:tcW w:w="4360" w:type="dxa"/>
-          </w:tcPr>
-          <w:p>
-            <w:r>
+            <w:tcW w:w="3438" w:type="dxa"/>
+          </w:tcPr>
+          <w:p>
+            <w:r>
+              <w:lastRenderedPageBreak/>
               <w:t>buttonStop</w:t>
             </w:r>
           </w:p>
         </w:tc>
         <w:tc>
           <w:tcPr>
-            <w:tcW w:w="4360" w:type="dxa"/>
+            <w:tcW w:w="5282" w:type="dxa"/>
           </w:tcPr>
           <w:p>
             <w:r>
@@ -30089,7 +30356,6 @@
         <w:rPr>
           <w:noProof/>
         </w:rPr>
-        <w:lastRenderedPageBreak/>
         <w:drawing>
           <wp:inline distT="0" distB="0" distL="0" distR="0" wp14:anchorId="5087BA0C" wp14:editId="5A1D8F9B">
             <wp:extent cx="4745181" cy="3836209"/>
@@ -30372,7 +30638,6 @@
         <w:keepNext/>
         <w:jc w:val="center"/>
       </w:pPr>
-      <w:bookmarkStart w:id="75" w:name="_GoBack"/>
       <w:r>
         <w:rPr>
           <w:noProof/>
@@ -30420,47 +30685,54 @@
           </wp:inline>
         </w:drawing>
       </w:r>
+    </w:p>
+    <w:p>
+      <w:pPr>
+        <w:pStyle w:val="Caption"/>
+      </w:pPr>
+      <w:bookmarkStart w:id="75" w:name="_Toc27930138"/>
+      <w:r>
+        <w:t xml:space="preserve">Hình </w:t>
+      </w:r>
+      <w:fldSimple w:instr=" STYLEREF 1 \s ">
+        <w:r>
+          <w:rPr>
+            <w:noProof/>
+          </w:rPr>
+          <w:t>3</w:t>
+        </w:r>
+      </w:fldSimple>
+      <w:r>
+        <w:t>.</w:t>
+      </w:r>
+      <w:fldSimple w:instr=" SEQ Hình \* ARABIC \s 1 ">
+        <w:r>
+          <w:rPr>
+            <w:noProof/>
+          </w:rPr>
+          <w:t>30</w:t>
+        </w:r>
+      </w:fldSimple>
+      <w:r>
+        <w:t xml:space="preserve">: Giao diện danh sách các thông điệp </w:t>
+      </w:r>
+      <w:r>
+        <w:t>Notifications</w:t>
+      </w:r>
       <w:bookmarkEnd w:id="75"/>
     </w:p>
     <w:p>
-      <w:pPr>
-        <w:pStyle w:val="Caption"/>
-      </w:pPr>
-      <w:bookmarkStart w:id="76" w:name="_Toc27930138"/>
-      <w:r>
-        <w:t xml:space="preserve">Hình </w:t>
-      </w:r>
-      <w:fldSimple w:instr=" STYLEREF 1 \s ">
-        <w:r>
-          <w:rPr>
-            <w:noProof/>
-          </w:rPr>
-          <w:t>3</w:t>
-        </w:r>
-      </w:fldSimple>
+      <w:r>
+        <w:tab/>
+        <w:t xml:space="preserve">Các thành phần con trong giao diện trên được liệt kê trong bảng </w:t>
+      </w:r>
+      <w:r>
+        <w:t>phía dưới</w:t>
+      </w:r>
+      <w:bookmarkStart w:id="76" w:name="_GoBack"/>
+      <w:bookmarkEnd w:id="76"/>
       <w:r>
         <w:t>.</w:t>
-      </w:r>
-      <w:fldSimple w:instr=" SEQ Hình \* ARABIC \s 1 ">
-        <w:r>
-          <w:rPr>
-            <w:noProof/>
-          </w:rPr>
-          <w:t>30</w:t>
-        </w:r>
-      </w:fldSimple>
-      <w:r>
-        <w:t xml:space="preserve">: Giao diện danh sách các thông điệp </w:t>
-      </w:r>
-      <w:r>
-        <w:t>Notifications</w:t>
-      </w:r>
-      <w:bookmarkEnd w:id="76"/>
-    </w:p>
-    <w:p>
-      <w:r>
-        <w:tab/>
-        <w:t>Các thành phần con trong giao diện trên được liệt kê trong bảng sau.</w:t>
       </w:r>
     </w:p>
     <w:tbl>
@@ -34643,7 +34915,7 @@
 </file>
 
 <file path=customXml/itemProps1.xml><?xml version="1.0" encoding="utf-8"?>
-<ds:datastoreItem xmlns:ds="http://schemas.openxmlformats.org/officeDocument/2006/customXml" ds:itemID="{47512695-B4FB-4972-9F10-599D8C09E9D8}">
+<ds:datastoreItem xmlns:ds="http://schemas.openxmlformats.org/officeDocument/2006/customXml" ds:itemID="{F19AF653-1DB8-4C1B-B18B-05DBD1847817}">
   <ds:schemaRefs>
     <ds:schemaRef ds:uri="http://schemas.openxmlformats.org/officeDocument/2006/bibliography"/>
   </ds:schemaRefs>

</xml_diff>

<commit_message>
Adding database table descriptin
</commit_message>
<xml_diff>
--- a/DATN.docx
+++ b/DATN.docx
@@ -1282,6 +1282,12 @@
                 <w:noProof/>
                 <w:webHidden/>
               </w:rPr>
+            </w:r>
+            <w:r>
+              <w:rPr>
+                <w:noProof/>
+                <w:webHidden/>
+              </w:rPr>
               <w:fldChar w:fldCharType="separate"/>
             </w:r>
             <w:r>
@@ -1368,6 +1374,12 @@
                 <w:noProof/>
                 <w:webHidden/>
               </w:rPr>
+            </w:r>
+            <w:r>
+              <w:rPr>
+                <w:noProof/>
+                <w:webHidden/>
+              </w:rPr>
               <w:fldChar w:fldCharType="separate"/>
             </w:r>
             <w:r>
@@ -2294,6 +2306,12 @@
                 <w:webHidden/>
               </w:rPr>
               <w:instrText xml:space="preserve"> PAGEREF _Toc28004701 \h </w:instrText>
+            </w:r>
+            <w:r>
+              <w:rPr>
+                <w:noProof/>
+                <w:webHidden/>
+              </w:rPr>
             </w:r>
             <w:r>
               <w:rPr>
@@ -30727,10 +30745,11 @@
         <w:t xml:space="preserve">Các thành phần con trong giao diện trên được liệt kê trong bảng </w:t>
       </w:r>
       <w:r>
-        <w:t>phía dưới</w:t>
-      </w:r>
-      <w:bookmarkStart w:id="76" w:name="_GoBack"/>
-      <w:bookmarkEnd w:id="76"/>
+        <w:t>phía dư</w:t>
+      </w:r>
+      <w:r>
+        <w:t>ới</w:t>
+      </w:r>
       <w:r>
         <w:t>.</w:t>
       </w:r>
@@ -30839,11 +30858,11 @@
       <w:pPr>
         <w:pStyle w:val="Heading2"/>
       </w:pPr>
-      <w:bookmarkStart w:id="77" w:name="_Toc28004717"/>
+      <w:bookmarkStart w:id="76" w:name="_Toc28004717"/>
       <w:r>
         <w:t>Thiết kế cơ sở dữ liệu</w:t>
       </w:r>
-      <w:bookmarkEnd w:id="77"/>
+      <w:bookmarkEnd w:id="76"/>
     </w:p>
     <w:p>
       <w:r>
@@ -30907,7 +30926,7 @@
       <w:pPr>
         <w:pStyle w:val="Caption"/>
       </w:pPr>
-      <w:bookmarkStart w:id="78" w:name="_Toc27930139"/>
+      <w:bookmarkStart w:id="77" w:name="_Toc27930139"/>
       <w:r>
         <w:t xml:space="preserve">Hình </w:t>
       </w:r>
@@ -30933,16 +30952,995 @@
       <w:r>
         <w:t>: Biểu đồ thực thể quan hệ của chương trình</w:t>
       </w:r>
-      <w:bookmarkEnd w:id="78"/>
-    </w:p>
-    <w:p>
-      <w:pPr>
-        <w:ind w:firstLine="720"/>
-      </w:pPr>
-      <w:r>
-        <w:t>Trong đấy, bảng Device chứa thông tin của các thiết bị được đưa vào hệ thống quản lý. Contact Interface chứa thông tin giao diện SNMP để trạm quản lý có thể liên lạc với Agent trên thiết bị. DeviceNetworkInterface lưu một số thông tin ít thay đổi của giao diện mạng còn bảng DeviceInterfaceDynamicData lưu các thông tin thường xuyên thay đổi của giao diện mạng, trên thiết bị, dùng trong tính toán các giá trị thống kê. Các bảng tiếp theo DeviceCPUState và DeviceMemoryState là các bảng lưu thông tin tình trạng phần cứng thu thập được từ thiết bị. Notification, bảng các thông tin cơ bản của thông điệp báo sự kiện sau quá trình xử lý, với lượng thông tin thêm về sự kiện trong nội dung mỗi thông điệp được lưu vào NotificationExtraData. Hai bảng cuối sử dụng trong các chức năng sử dụng template của chương trình với bảng Template lưu thông tin cơ bản và TemplateItem lưu thông tin của MIB object được khai báo ở template.</w:t>
-      </w:r>
-    </w:p>
+      <w:bookmarkEnd w:id="77"/>
+    </w:p>
+    <w:p>
+      <w:r>
+        <w:tab/>
+        <w:t>Bảng Device là bảng lưu thông tin của các thiết bị được quản lý bởi chương trình và được đặc tả như sau.</w:t>
+      </w:r>
+    </w:p>
+    <w:tbl>
+      <w:tblPr>
+        <w:tblStyle w:val="TableGrid"/>
+        <w:tblW w:w="0" w:type="auto"/>
+        <w:tblLook w:val="04A0" w:firstRow="1" w:lastRow="0" w:firstColumn="1" w:lastColumn="0" w:noHBand="0" w:noVBand="1"/>
+      </w:tblPr>
+      <w:tblGrid>
+        <w:gridCol w:w="3078"/>
+        <w:gridCol w:w="2821"/>
+        <w:gridCol w:w="2821"/>
+      </w:tblGrid>
+      <w:tr>
+        <w:tc>
+          <w:tcPr>
+            <w:tcW w:w="3078" w:type="dxa"/>
+          </w:tcPr>
+          <w:p>
+            <w:r>
+              <w:t>Tên trường</w:t>
+            </w:r>
+          </w:p>
+        </w:tc>
+        <w:tc>
+          <w:tcPr>
+            <w:tcW w:w="2821" w:type="dxa"/>
+          </w:tcPr>
+          <w:p>
+            <w:r>
+              <w:t>Ý  nghĩa</w:t>
+            </w:r>
+          </w:p>
+        </w:tc>
+        <w:tc>
+          <w:tcPr>
+            <w:tcW w:w="2821" w:type="dxa"/>
+          </w:tcPr>
+          <w:p>
+            <w:r>
+              <w:t>Ràng buộc</w:t>
+            </w:r>
+          </w:p>
+        </w:tc>
+      </w:tr>
+      <w:tr>
+        <w:tc>
+          <w:tcPr>
+            <w:tcW w:w="3078" w:type="dxa"/>
+          </w:tcPr>
+          <w:p>
+            <w:r>
+              <w:t>Id</w:t>
+            </w:r>
+          </w:p>
+        </w:tc>
+        <w:tc>
+          <w:tcPr>
+            <w:tcW w:w="2821" w:type="dxa"/>
+          </w:tcPr>
+          <w:p>
+            <w:r>
+              <w:t>Khóa chính</w:t>
+            </w:r>
+          </w:p>
+        </w:tc>
+        <w:tc>
+          <w:tcPr>
+            <w:tcW w:w="2821" w:type="dxa"/>
+          </w:tcPr>
+          <w:p>
+            <w:pPr>
+              <w:tabs>
+                <w:tab w:val="left" w:pos="1691"/>
+              </w:tabs>
+            </w:pPr>
+            <w:r>
+              <w:t>NON-NULL, UNIQUE</w:t>
+            </w:r>
+          </w:p>
+        </w:tc>
+      </w:tr>
+      <w:tr>
+        <w:tc>
+          <w:tcPr>
+            <w:tcW w:w="3078" w:type="dxa"/>
+          </w:tcPr>
+          <w:p>
+            <w:r>
+              <w:t>Label</w:t>
+            </w:r>
+          </w:p>
+        </w:tc>
+        <w:tc>
+          <w:tcPr>
+            <w:tcW w:w="2821" w:type="dxa"/>
+          </w:tcPr>
+          <w:p>
+            <w:r>
+              <w:t>Nhãn thiết bị</w:t>
+            </w:r>
+          </w:p>
+        </w:tc>
+        <w:tc>
+          <w:tcPr>
+            <w:tcW w:w="2821" w:type="dxa"/>
+          </w:tcPr>
+          <w:p>
+            <w:r>
+              <w:t>NON-NULL, UNIQUE</w:t>
+            </w:r>
+          </w:p>
+        </w:tc>
+      </w:tr>
+      <w:tr>
+        <w:tc>
+          <w:tcPr>
+            <w:tcW w:w="3078" w:type="dxa"/>
+          </w:tcPr>
+          <w:p>
+            <w:r>
+              <w:t>Name</w:t>
+            </w:r>
+          </w:p>
+        </w:tc>
+        <w:tc>
+          <w:tcPr>
+            <w:tcW w:w="2821" w:type="dxa"/>
+          </w:tcPr>
+          <w:p>
+            <w:r>
+              <w:t>Tên thiết bị</w:t>
+            </w:r>
+          </w:p>
+        </w:tc>
+        <w:tc>
+          <w:tcPr>
+            <w:tcW w:w="2821" w:type="dxa"/>
+          </w:tcPr>
+          <w:p/>
+        </w:tc>
+      </w:tr>
+      <w:tr>
+        <w:tc>
+          <w:tcPr>
+            <w:tcW w:w="3078" w:type="dxa"/>
+          </w:tcPr>
+          <w:p>
+            <w:r>
+              <w:t>Type</w:t>
+            </w:r>
+          </w:p>
+        </w:tc>
+        <w:tc>
+          <w:tcPr>
+            <w:tcW w:w="2821" w:type="dxa"/>
+          </w:tcPr>
+          <w:p>
+            <w:r>
+              <w:t>Kiểu của thiết bị</w:t>
+            </w:r>
+          </w:p>
+        </w:tc>
+        <w:tc>
+          <w:tcPr>
+            <w:tcW w:w="2821" w:type="dxa"/>
+          </w:tcPr>
+          <w:p/>
+        </w:tc>
+      </w:tr>
+      <w:tr>
+        <w:tc>
+          <w:tcPr>
+            <w:tcW w:w="3078" w:type="dxa"/>
+          </w:tcPr>
+          <w:p>
+            <w:r>
+              <w:t>Description</w:t>
+            </w:r>
+          </w:p>
+        </w:tc>
+        <w:tc>
+          <w:tcPr>
+            <w:tcW w:w="2821" w:type="dxa"/>
+          </w:tcPr>
+          <w:p>
+            <w:r>
+              <w:t>Mô tả hệ thống của thiết bị</w:t>
+            </w:r>
+          </w:p>
+        </w:tc>
+        <w:tc>
+          <w:tcPr>
+            <w:tcW w:w="2821" w:type="dxa"/>
+          </w:tcPr>
+          <w:p/>
+        </w:tc>
+      </w:tr>
+      <w:tr>
+        <w:tc>
+          <w:tcPr>
+            <w:tcW w:w="3078" w:type="dxa"/>
+          </w:tcPr>
+          <w:p>
+            <w:r>
+              <w:t>Location</w:t>
+            </w:r>
+          </w:p>
+        </w:tc>
+        <w:tc>
+          <w:tcPr>
+            <w:tcW w:w="2821" w:type="dxa"/>
+          </w:tcPr>
+          <w:p>
+            <w:r>
+              <w:t>Vị trí của thiết bị</w:t>
+            </w:r>
+          </w:p>
+        </w:tc>
+        <w:tc>
+          <w:tcPr>
+            <w:tcW w:w="2821" w:type="dxa"/>
+          </w:tcPr>
+          <w:p/>
+        </w:tc>
+      </w:tr>
+      <w:tr>
+        <w:tc>
+          <w:tcPr>
+            <w:tcW w:w="3078" w:type="dxa"/>
+          </w:tcPr>
+          <w:p>
+            <w:r>
+              <w:t>Snmp_version</w:t>
+            </w:r>
+          </w:p>
+        </w:tc>
+        <w:tc>
+          <w:tcPr>
+            <w:tcW w:w="2821" w:type="dxa"/>
+          </w:tcPr>
+          <w:p>
+            <w:r>
+              <w:t>SNMP version  thiết bị hỗ trợ</w:t>
+            </w:r>
+          </w:p>
+        </w:tc>
+        <w:tc>
+          <w:tcPr>
+            <w:tcW w:w="2821" w:type="dxa"/>
+          </w:tcPr>
+          <w:p>
+            <w:r>
+              <w:t>NON-NULL</w:t>
+            </w:r>
+          </w:p>
+        </w:tc>
+      </w:tr>
+      <w:tr>
+        <w:tc>
+          <w:tcPr>
+            <w:tcW w:w="3078" w:type="dxa"/>
+          </w:tcPr>
+          <w:p>
+            <w:r>
+              <w:t>Imported_time</w:t>
+            </w:r>
+          </w:p>
+        </w:tc>
+        <w:tc>
+          <w:tcPr>
+            <w:tcW w:w="2821" w:type="dxa"/>
+          </w:tcPr>
+          <w:p>
+            <w:r>
+              <w:t>Thời gian thiết bị nhập vào</w:t>
+            </w:r>
+          </w:p>
+        </w:tc>
+        <w:tc>
+          <w:tcPr>
+            <w:tcW w:w="2821" w:type="dxa"/>
+          </w:tcPr>
+          <w:p/>
+        </w:tc>
+      </w:tr>
+    </w:tbl>
+    <w:p>
+      <w:r>
+        <w:t>Bảng ContactInterface là bảng lưu thông tin giao diện SNMP dùng để liên lạc với trạm quản lý. Bảng này có đặc tả sau.</w:t>
+      </w:r>
+    </w:p>
+    <w:tbl>
+      <w:tblPr>
+        <w:tblStyle w:val="TableGrid"/>
+        <w:tblW w:w="0" w:type="auto"/>
+        <w:tblLook w:val="04A0" w:firstRow="1" w:lastRow="0" w:firstColumn="1" w:lastColumn="0" w:noHBand="0" w:noVBand="1"/>
+      </w:tblPr>
+      <w:tblGrid>
+        <w:gridCol w:w="2906"/>
+        <w:gridCol w:w="2907"/>
+        <w:gridCol w:w="2907"/>
+      </w:tblGrid>
+      <w:tr>
+        <w:tc>
+          <w:tcPr>
+            <w:tcW w:w="2906" w:type="dxa"/>
+          </w:tcPr>
+          <w:p>
+            <w:r>
+              <w:t>Tên trường</w:t>
+            </w:r>
+          </w:p>
+        </w:tc>
+        <w:tc>
+          <w:tcPr>
+            <w:tcW w:w="2907" w:type="dxa"/>
+          </w:tcPr>
+          <w:p>
+            <w:r>
+              <w:t>Ý nghĩa</w:t>
+            </w:r>
+          </w:p>
+        </w:tc>
+        <w:tc>
+          <w:tcPr>
+            <w:tcW w:w="2907" w:type="dxa"/>
+          </w:tcPr>
+          <w:p>
+            <w:r>
+              <w:t>Ràng buộc</w:t>
+            </w:r>
+          </w:p>
+        </w:tc>
+      </w:tr>
+      <w:tr>
+        <w:tc>
+          <w:tcPr>
+            <w:tcW w:w="2906" w:type="dxa"/>
+          </w:tcPr>
+          <w:p>
+            <w:r>
+              <w:t>Id</w:t>
+            </w:r>
+          </w:p>
+        </w:tc>
+        <w:tc>
+          <w:tcPr>
+            <w:tcW w:w="2907" w:type="dxa"/>
+          </w:tcPr>
+          <w:p>
+            <w:r>
+              <w:t>Khóa chính</w:t>
+            </w:r>
+          </w:p>
+        </w:tc>
+        <w:tc>
+          <w:tcPr>
+            <w:tcW w:w="2907" w:type="dxa"/>
+          </w:tcPr>
+          <w:p>
+            <w:r>
+              <w:t>Non-null, unique</w:t>
+            </w:r>
+          </w:p>
+        </w:tc>
+      </w:tr>
+      <w:tr>
+        <w:tc>
+          <w:tcPr>
+            <w:tcW w:w="2906" w:type="dxa"/>
+          </w:tcPr>
+          <w:p>
+            <w:r>
+              <w:t>Device_id</w:t>
+            </w:r>
+          </w:p>
+        </w:tc>
+        <w:tc>
+          <w:tcPr>
+            <w:tcW w:w="2907" w:type="dxa"/>
+          </w:tcPr>
+          <w:p>
+            <w:r>
+              <w:t xml:space="preserve">Khóa ngoài, ID của thiết </w:t>
+            </w:r>
+            <w:r>
+              <w:lastRenderedPageBreak/>
+              <w:t>bị sở hữu giao diện</w:t>
+            </w:r>
+          </w:p>
+        </w:tc>
+        <w:tc>
+          <w:tcPr>
+            <w:tcW w:w="2907" w:type="dxa"/>
+          </w:tcPr>
+          <w:p>
+            <w:r>
+              <w:lastRenderedPageBreak/>
+              <w:t>Non-null</w:t>
+            </w:r>
+          </w:p>
+        </w:tc>
+      </w:tr>
+      <w:tr>
+        <w:tc>
+          <w:tcPr>
+            <w:tcW w:w="2906" w:type="dxa"/>
+          </w:tcPr>
+          <w:p>
+            <w:r>
+              <w:t>Ip_address</w:t>
+            </w:r>
+          </w:p>
+        </w:tc>
+        <w:tc>
+          <w:tcPr>
+            <w:tcW w:w="2907" w:type="dxa"/>
+          </w:tcPr>
+          <w:p>
+            <w:r>
+              <w:t>Địa chỉ IP của giao diện</w:t>
+            </w:r>
+          </w:p>
+        </w:tc>
+        <w:tc>
+          <w:tcPr>
+            <w:tcW w:w="2907" w:type="dxa"/>
+          </w:tcPr>
+          <w:p/>
+        </w:tc>
+      </w:tr>
+      <w:tr>
+        <w:tc>
+          <w:tcPr>
+            <w:tcW w:w="2906" w:type="dxa"/>
+          </w:tcPr>
+          <w:p>
+            <w:r>
+              <w:t>Port</w:t>
+            </w:r>
+          </w:p>
+        </w:tc>
+        <w:tc>
+          <w:tcPr>
+            <w:tcW w:w="2907" w:type="dxa"/>
+          </w:tcPr>
+          <w:p>
+            <w:r>
+              <w:t>Số hiệu cổng nhận truy vấn của thiết bị</w:t>
+            </w:r>
+          </w:p>
+        </w:tc>
+        <w:tc>
+          <w:tcPr>
+            <w:tcW w:w="2907" w:type="dxa"/>
+          </w:tcPr>
+          <w:p/>
+        </w:tc>
+      </w:tr>
+      <w:tr>
+        <w:tc>
+          <w:tcPr>
+            <w:tcW w:w="2906" w:type="dxa"/>
+          </w:tcPr>
+          <w:p>
+            <w:r>
+              <w:t>Community</w:t>
+            </w:r>
+          </w:p>
+        </w:tc>
+        <w:tc>
+          <w:tcPr>
+            <w:tcW w:w="2907" w:type="dxa"/>
+          </w:tcPr>
+          <w:p>
+            <w:r>
+              <w:t>Community</w:t>
+            </w:r>
+          </w:p>
+        </w:tc>
+        <w:tc>
+          <w:tcPr>
+            <w:tcW w:w="2907" w:type="dxa"/>
+          </w:tcPr>
+          <w:p/>
+        </w:tc>
+      </w:tr>
+      <w:tr>
+        <w:tc>
+          <w:tcPr>
+            <w:tcW w:w="2906" w:type="dxa"/>
+          </w:tcPr>
+          <w:p>
+            <w:r>
+              <w:t>Update_time</w:t>
+            </w:r>
+          </w:p>
+        </w:tc>
+        <w:tc>
+          <w:tcPr>
+            <w:tcW w:w="2907" w:type="dxa"/>
+          </w:tcPr>
+          <w:p>
+            <w:r>
+              <w:t>Thời gian giao diện được cập nhật</w:t>
+            </w:r>
+          </w:p>
+        </w:tc>
+        <w:tc>
+          <w:tcPr>
+            <w:tcW w:w="2907" w:type="dxa"/>
+          </w:tcPr>
+          <w:p/>
+        </w:tc>
+      </w:tr>
+    </w:tbl>
+    <w:p/>
+    <w:p>
+      <w:r>
+        <w:tab/>
+        <w:t>Bảng DeviceNetworkInterface là bản</w:t>
+      </w:r>
+      <w:r>
+        <w:t>g lưu thông tin ít thay đổi của</w:t>
+      </w:r>
+      <w:r>
+        <w:t xml:space="preserve"> các giao diện mạng thu được với đặc tả như sau.</w:t>
+      </w:r>
+    </w:p>
+    <w:tbl>
+      <w:tblPr>
+        <w:tblStyle w:val="TableGrid"/>
+        <w:tblW w:w="0" w:type="auto"/>
+        <w:tblLook w:val="04A0" w:firstRow="1" w:lastRow="0" w:firstColumn="1" w:lastColumn="0" w:noHBand="0" w:noVBand="1"/>
+      </w:tblPr>
+      <w:tblGrid>
+        <w:gridCol w:w="3012"/>
+        <w:gridCol w:w="2966"/>
+        <w:gridCol w:w="2742"/>
+      </w:tblGrid>
+      <w:tr>
+        <w:tc>
+          <w:tcPr>
+            <w:tcW w:w="3012" w:type="dxa"/>
+          </w:tcPr>
+          <w:p>
+            <w:r>
+              <w:t>Tên trường</w:t>
+            </w:r>
+          </w:p>
+        </w:tc>
+        <w:tc>
+          <w:tcPr>
+            <w:tcW w:w="2966" w:type="dxa"/>
+          </w:tcPr>
+          <w:p>
+            <w:r>
+              <w:t>Ý nghĩa</w:t>
+            </w:r>
+          </w:p>
+        </w:tc>
+        <w:tc>
+          <w:tcPr>
+            <w:tcW w:w="2742" w:type="dxa"/>
+          </w:tcPr>
+          <w:p>
+            <w:r>
+              <w:t>Ràng buộc</w:t>
+            </w:r>
+          </w:p>
+        </w:tc>
+      </w:tr>
+      <w:tr>
+        <w:tc>
+          <w:tcPr>
+            <w:tcW w:w="3012" w:type="dxa"/>
+          </w:tcPr>
+          <w:p>
+            <w:r>
+              <w:t>Id</w:t>
+            </w:r>
+          </w:p>
+        </w:tc>
+        <w:tc>
+          <w:tcPr>
+            <w:tcW w:w="2966" w:type="dxa"/>
+          </w:tcPr>
+          <w:p>
+            <w:r>
+              <w:t>Khóa chính</w:t>
+            </w:r>
+          </w:p>
+        </w:tc>
+        <w:tc>
+          <w:tcPr>
+            <w:tcW w:w="2742" w:type="dxa"/>
+          </w:tcPr>
+          <w:p>
+            <w:r>
+              <w:t>NON-NULL, UNIQUE</w:t>
+            </w:r>
+          </w:p>
+        </w:tc>
+      </w:tr>
+      <w:tr>
+        <w:tc>
+          <w:tcPr>
+            <w:tcW w:w="3012" w:type="dxa"/>
+          </w:tcPr>
+          <w:p>
+            <w:r>
+              <w:t>Name</w:t>
+            </w:r>
+          </w:p>
+        </w:tc>
+        <w:tc>
+          <w:tcPr>
+            <w:tcW w:w="2966" w:type="dxa"/>
+          </w:tcPr>
+          <w:p>
+            <w:r>
+              <w:t>Tên của giao diện mạng</w:t>
+            </w:r>
+          </w:p>
+        </w:tc>
+        <w:tc>
+          <w:tcPr>
+            <w:tcW w:w="2742" w:type="dxa"/>
+          </w:tcPr>
+          <w:p/>
+        </w:tc>
+      </w:tr>
+      <w:tr>
+        <w:tc>
+          <w:tcPr>
+            <w:tcW w:w="3012" w:type="dxa"/>
+          </w:tcPr>
+          <w:p>
+            <w:r>
+              <w:t>Mac_address</w:t>
+            </w:r>
+          </w:p>
+        </w:tc>
+        <w:tc>
+          <w:tcPr>
+            <w:tcW w:w="2966" w:type="dxa"/>
+          </w:tcPr>
+          <w:p>
+            <w:r>
+              <w:t>Địa chỉ vật lý của giao diện</w:t>
+            </w:r>
+          </w:p>
+        </w:tc>
+        <w:tc>
+          <w:tcPr>
+            <w:tcW w:w="2742" w:type="dxa"/>
+          </w:tcPr>
+          <w:p/>
+        </w:tc>
+      </w:tr>
+      <w:tr>
+        <w:tc>
+          <w:tcPr>
+            <w:tcW w:w="3012" w:type="dxa"/>
+          </w:tcPr>
+          <w:p>
+            <w:r>
+              <w:t>Type</w:t>
+            </w:r>
+          </w:p>
+        </w:tc>
+        <w:tc>
+          <w:tcPr>
+            <w:tcW w:w="2966" w:type="dxa"/>
+          </w:tcPr>
+          <w:p>
+            <w:r>
+              <w:t>Kiểu của giao diện mạng</w:t>
+            </w:r>
+          </w:p>
+        </w:tc>
+        <w:tc>
+          <w:tcPr>
+            <w:tcW w:w="2742" w:type="dxa"/>
+          </w:tcPr>
+          <w:p/>
+        </w:tc>
+      </w:tr>
+    </w:tbl>
+    <w:p>
+      <w:r>
+        <w:tab/>
+        <w:t>Bảng DeviceCPUState là bảng lưu thông tin trạng thái của CPU thu được từ thiết bị. Bảng này có đặc tả bên dưới.</w:t>
+      </w:r>
+    </w:p>
+    <w:tbl>
+      <w:tblPr>
+        <w:tblStyle w:val="TableGrid"/>
+        <w:tblW w:w="0" w:type="auto"/>
+        <w:tblLook w:val="04A0" w:firstRow="1" w:lastRow="0" w:firstColumn="1" w:lastColumn="0" w:noHBand="0" w:noVBand="1"/>
+      </w:tblPr>
+      <w:tblGrid>
+        <w:gridCol w:w="2906"/>
+        <w:gridCol w:w="2907"/>
+        <w:gridCol w:w="2907"/>
+      </w:tblGrid>
+      <w:tr>
+        <w:tc>
+          <w:tcPr>
+            <w:tcW w:w="2906" w:type="dxa"/>
+          </w:tcPr>
+          <w:p>
+            <w:r>
+              <w:t>Tên trường</w:t>
+            </w:r>
+          </w:p>
+        </w:tc>
+        <w:tc>
+          <w:tcPr>
+            <w:tcW w:w="2907" w:type="dxa"/>
+          </w:tcPr>
+          <w:p>
+            <w:r>
+              <w:t>Ý nghĩa</w:t>
+            </w:r>
+          </w:p>
+        </w:tc>
+        <w:tc>
+          <w:tcPr>
+            <w:tcW w:w="2907" w:type="dxa"/>
+          </w:tcPr>
+          <w:p>
+            <w:r>
+              <w:t>Ràng buộc</w:t>
+            </w:r>
+          </w:p>
+        </w:tc>
+      </w:tr>
+      <w:tr>
+        <w:tc>
+          <w:tcPr>
+            <w:tcW w:w="2906" w:type="dxa"/>
+          </w:tcPr>
+          <w:p>
+            <w:r>
+              <w:t>Id</w:t>
+            </w:r>
+          </w:p>
+        </w:tc>
+        <w:tc>
+          <w:tcPr>
+            <w:tcW w:w="2907" w:type="dxa"/>
+          </w:tcPr>
+          <w:p>
+            <w:r>
+              <w:t>Khóa chính</w:t>
+            </w:r>
+          </w:p>
+        </w:tc>
+        <w:tc>
+          <w:tcPr>
+            <w:tcW w:w="2907" w:type="dxa"/>
+          </w:tcPr>
+          <w:p>
+            <w:r>
+              <w:t>Non-null, unique</w:t>
+            </w:r>
+          </w:p>
+        </w:tc>
+      </w:tr>
+      <w:tr>
+        <w:tc>
+          <w:tcPr>
+            <w:tcW w:w="2906" w:type="dxa"/>
+          </w:tcPr>
+          <w:p>
+            <w:r>
+              <w:t>Firmware_id</w:t>
+            </w:r>
+          </w:p>
+        </w:tc>
+        <w:tc>
+          <w:tcPr>
+            <w:tcW w:w="2907" w:type="dxa"/>
+          </w:tcPr>
+          <w:p>
+            <w:r>
+              <w:t>Firmware ID của CPU</w:t>
+            </w:r>
+          </w:p>
+        </w:tc>
+        <w:tc>
+          <w:tcPr>
+            <w:tcW w:w="2907" w:type="dxa"/>
+          </w:tcPr>
+          <w:p/>
+        </w:tc>
+      </w:tr>
+      <w:tr>
+        <w:tc>
+          <w:tcPr>
+            <w:tcW w:w="2906" w:type="dxa"/>
+          </w:tcPr>
+          <w:p>
+            <w:r>
+              <w:t>Description</w:t>
+            </w:r>
+          </w:p>
+        </w:tc>
+        <w:tc>
+          <w:tcPr>
+            <w:tcW w:w="2907" w:type="dxa"/>
+          </w:tcPr>
+          <w:p>
+            <w:r>
+              <w:t>Mô tả của CPU</w:t>
+            </w:r>
+          </w:p>
+        </w:tc>
+        <w:tc>
+          <w:tcPr>
+            <w:tcW w:w="2907" w:type="dxa"/>
+          </w:tcPr>
+          <w:p/>
+        </w:tc>
+      </w:tr>
+      <w:tr>
+        <w:tc>
+          <w:tcPr>
+            <w:tcW w:w="2906" w:type="dxa"/>
+          </w:tcPr>
+          <w:p>
+            <w:r>
+              <w:t>Cpu_load</w:t>
+            </w:r>
+          </w:p>
+        </w:tc>
+        <w:tc>
+          <w:tcPr>
+            <w:tcW w:w="2907" w:type="dxa"/>
+          </w:tcPr>
+          <w:p>
+            <w:r>
+              <w:t>Tải của CPU thu được thông qua thông tin trạng thái</w:t>
+            </w:r>
+          </w:p>
+        </w:tc>
+        <w:tc>
+          <w:tcPr>
+            <w:tcW w:w="2907" w:type="dxa"/>
+          </w:tcPr>
+          <w:p/>
+        </w:tc>
+      </w:tr>
+      <w:tr>
+        <w:tc>
+          <w:tcPr>
+            <w:tcW w:w="2906" w:type="dxa"/>
+          </w:tcPr>
+          <w:p>
+            <w:r>
+              <w:t>Updated_time</w:t>
+            </w:r>
+          </w:p>
+        </w:tc>
+        <w:tc>
+          <w:tcPr>
+            <w:tcW w:w="2907" w:type="dxa"/>
+          </w:tcPr>
+          <w:p>
+            <w:r>
+              <w:t xml:space="preserve">Thời gian nhận được các thông tin </w:t>
+            </w:r>
+          </w:p>
+        </w:tc>
+        <w:tc>
+          <w:tcPr>
+            <w:tcW w:w="2907" w:type="dxa"/>
+          </w:tcPr>
+          <w:p/>
+        </w:tc>
+      </w:tr>
+    </w:tbl>
+    <w:p>
+      <w:r>
+        <w:t>Bảng DeviceMemoryData lưu thông tin của trạng thái vùng nhớ thu được. Bảng này được đặc tả như sau.</w:t>
+      </w:r>
+    </w:p>
+    <w:tbl>
+      <w:tblPr>
+        <w:tblStyle w:val="TableGrid"/>
+        <w:tblW w:w="0" w:type="auto"/>
+        <w:tblLook w:val="04A0" w:firstRow="1" w:lastRow="0" w:firstColumn="1" w:lastColumn="0" w:noHBand="0" w:noVBand="1"/>
+      </w:tblPr>
+      <w:tblGrid>
+        <w:gridCol w:w="2906"/>
+        <w:gridCol w:w="2907"/>
+        <w:gridCol w:w="2907"/>
+      </w:tblGrid>
+      <w:tr>
+        <w:tc>
+          <w:tcPr>
+            <w:tcW w:w="2906" w:type="dxa"/>
+          </w:tcPr>
+          <w:p>
+            <w:r>
+              <w:t>Tên trường</w:t>
+            </w:r>
+          </w:p>
+        </w:tc>
+        <w:tc>
+          <w:tcPr>
+            <w:tcW w:w="2907" w:type="dxa"/>
+          </w:tcPr>
+          <w:p>
+            <w:r>
+              <w:t>Ý nghĩa</w:t>
+            </w:r>
+          </w:p>
+        </w:tc>
+        <w:tc>
+          <w:tcPr>
+            <w:tcW w:w="2907" w:type="dxa"/>
+          </w:tcPr>
+          <w:p>
+            <w:r>
+              <w:t>Ràng buộc</w:t>
+            </w:r>
+          </w:p>
+        </w:tc>
+      </w:tr>
+      <w:tr>
+        <w:tc>
+          <w:tcPr>
+            <w:tcW w:w="2906" w:type="dxa"/>
+          </w:tcPr>
+          <w:p>
+            <w:r>
+              <w:t>Id</w:t>
+            </w:r>
+          </w:p>
+        </w:tc>
+        <w:tc>
+          <w:tcPr>
+            <w:tcW w:w="2907" w:type="dxa"/>
+          </w:tcPr>
+          <w:p>
+            <w:r>
+              <w:t>Khóa chính</w:t>
+            </w:r>
+            <w:bookmarkStart w:id="78" w:name="_GoBack"/>
+            <w:bookmarkEnd w:id="78"/>
+          </w:p>
+        </w:tc>
+        <w:tc>
+          <w:tcPr>
+            <w:tcW w:w="2907" w:type="dxa"/>
+          </w:tcPr>
+          <w:p/>
+        </w:tc>
+      </w:tr>
+      <w:tr>
+        <w:tc>
+          <w:tcPr>
+            <w:tcW w:w="2906" w:type="dxa"/>
+          </w:tcPr>
+          <w:p/>
+        </w:tc>
+        <w:tc>
+          <w:tcPr>
+            <w:tcW w:w="2907" w:type="dxa"/>
+          </w:tcPr>
+          <w:p/>
+        </w:tc>
+        <w:tc>
+          <w:tcPr>
+            <w:tcW w:w="2907" w:type="dxa"/>
+          </w:tcPr>
+          <w:p/>
+        </w:tc>
+      </w:tr>
+    </w:tbl>
     <w:p>
       <w:r>
         <w:br w:type="page"/>
@@ -34915,7 +35913,7 @@
 </file>
 
 <file path=customXml/itemProps1.xml><?xml version="1.0" encoding="utf-8"?>
-<ds:datastoreItem xmlns:ds="http://schemas.openxmlformats.org/officeDocument/2006/customXml" ds:itemID="{F19AF653-1DB8-4C1B-B18B-05DBD1847817}">
+<ds:datastoreItem xmlns:ds="http://schemas.openxmlformats.org/officeDocument/2006/customXml" ds:itemID="{636987DE-6345-498D-A31A-19469AEE2E1C}">
   <ds:schemaRefs>
     <ds:schemaRef ds:uri="http://schemas.openxmlformats.org/officeDocument/2006/bibliography"/>
   </ds:schemaRefs>

</xml_diff>